<commit_message>
Implementacion tarea programada de cierre de cuentas
</commit_message>
<xml_diff>
--- a/MY_PERSONAL_FINANCES/docs/MyPersonalFinances2.docx
+++ b/MY_PERSONAL_FINANCES/docs/MyPersonalFinances2.docx
@@ -1,6 +1,6 @@
 
 <file path=word/document.xml><?xml version="1.0" encoding="utf-8"?>
-<w:document xmlns:wpc="http://schemas.microsoft.com/office/word/2010/wordprocessingCanvas" xmlns:mc="http://schemas.openxmlformats.org/markup-compatibility/2006" xmlns:o="urn:schemas-microsoft-com:office:office" xmlns:r="http://schemas.openxmlformats.org/officeDocument/2006/relationships" xmlns:m="http://schemas.openxmlformats.org/officeDocument/2006/math" xmlns:v="urn:schemas-microsoft-com:vml" xmlns:wp14="http://schemas.microsoft.com/office/word/2010/wordprocessingDrawing" xmlns:wp="http://schemas.openxmlformats.org/drawingml/2006/wordprocessingDrawing" xmlns:w10="urn:schemas-microsoft-com:office:word" xmlns:w="http://schemas.openxmlformats.org/wordprocessingml/2006/main" xmlns:w14="http://schemas.microsoft.com/office/word/2010/wordml" xmlns:wpg="http://schemas.microsoft.com/office/word/2010/wordprocessingGroup" xmlns:wpi="http://schemas.microsoft.com/office/word/2010/wordprocessingInk" xmlns:wne="http://schemas.microsoft.com/office/word/2006/wordml" xmlns:wps="http://schemas.microsoft.com/office/word/2010/wordprocessingShape" mc:Ignorable="w14 wp14">
+<w:document xmlns:wpc="http://schemas.microsoft.com/office/word/2010/wordprocessingCanvas" xmlns:cx="http://schemas.microsoft.com/office/drawing/2014/chartex" xmlns:cx1="http://schemas.microsoft.com/office/drawing/2015/9/8/chartex" xmlns:cx2="http://schemas.microsoft.com/office/drawing/2015/10/21/chartex" xmlns:cx3="http://schemas.microsoft.com/office/drawing/2016/5/9/chartex" xmlns:cx4="http://schemas.microsoft.com/office/drawing/2016/5/10/chartex" xmlns:cx5="http://schemas.microsoft.com/office/drawing/2016/5/11/chartex" xmlns:cx6="http://schemas.microsoft.com/office/drawing/2016/5/12/chartex" xmlns:cx7="http://schemas.microsoft.com/office/drawing/2016/5/13/chartex" xmlns:cx8="http://schemas.microsoft.com/office/drawing/2016/5/14/chartex" xmlns:mc="http://schemas.openxmlformats.org/markup-compatibility/2006" xmlns:aink="http://schemas.microsoft.com/office/drawing/2016/ink" xmlns:am3d="http://schemas.microsoft.com/office/drawing/2017/model3d" xmlns:o="urn:schemas-microsoft-com:office:office" xmlns:r="http://schemas.openxmlformats.org/officeDocument/2006/relationships" xmlns:m="http://schemas.openxmlformats.org/officeDocument/2006/math" xmlns:v="urn:schemas-microsoft-com:vml" xmlns:wp14="http://schemas.microsoft.com/office/word/2010/wordprocessingDrawing" xmlns:wp="http://schemas.openxmlformats.org/drawingml/2006/wordprocessingDrawing" xmlns:w10="urn:schemas-microsoft-com:office:word" xmlns:w="http://schemas.openxmlformats.org/wordprocessingml/2006/main" xmlns:w14="http://schemas.microsoft.com/office/word/2010/wordml" xmlns:w15="http://schemas.microsoft.com/office/word/2012/wordml" xmlns:w16cid="http://schemas.microsoft.com/office/word/2016/wordml/cid" xmlns:w16se="http://schemas.microsoft.com/office/word/2015/wordml/symex" xmlns:wpg="http://schemas.microsoft.com/office/word/2010/wordprocessingGroup" xmlns:wpi="http://schemas.microsoft.com/office/word/2010/wordprocessingInk" xmlns:wne="http://schemas.microsoft.com/office/word/2006/wordml" xmlns:wps="http://schemas.microsoft.com/office/word/2010/wordprocessingShape" mc:Ignorable="w14 w15 w16se w16cid wp14">
   <w:body>
     <w:p>
       <w:pPr>
@@ -148,23 +148,27 @@
         </w:numPr>
         <w:jc w:val="both"/>
         <w:rPr>
-          <w:lang w:val="es-CO"/>
-        </w:rPr>
-      </w:pPr>
-      <w:r>
-        <w:rPr>
+          <w:highlight w:val="green"/>
+          <w:lang w:val="es-CO"/>
+        </w:rPr>
+      </w:pPr>
+      <w:r>
+        <w:rPr>
+          <w:highlight w:val="green"/>
           <w:lang w:val="es-CO"/>
         </w:rPr>
         <w:t>C</w:t>
       </w:r>
       <w:r>
         <w:rPr>
+          <w:highlight w:val="green"/>
           <w:lang w:val="es-CO"/>
         </w:rPr>
         <w:t>rear una cuenta asociada a un correo electrónico,</w:t>
       </w:r>
       <w:r>
         <w:rPr>
+          <w:highlight w:val="green"/>
           <w:lang w:val="es-CO"/>
         </w:rPr>
         <w:t xml:space="preserve"> se le serán solicitados a los usuarios los siguientes datos:</w:t>
@@ -179,11 +183,13 @@
         </w:numPr>
         <w:jc w:val="both"/>
         <w:rPr>
-          <w:lang w:val="es-CO"/>
-        </w:rPr>
-      </w:pPr>
-      <w:r>
-        <w:rPr>
+          <w:highlight w:val="green"/>
+          <w:lang w:val="es-CO"/>
+        </w:rPr>
+      </w:pPr>
+      <w:r>
+        <w:rPr>
+          <w:highlight w:val="green"/>
           <w:lang w:val="es-CO"/>
         </w:rPr>
         <w:t>Dos preguntas de seguridad con sus respectivas respuestas, las preguntas y respuestas.</w:t>
@@ -198,11 +204,13 @@
         </w:numPr>
         <w:jc w:val="both"/>
         <w:rPr>
-          <w:lang w:val="es-CO"/>
-        </w:rPr>
-      </w:pPr>
-      <w:r>
-        <w:rPr>
+          <w:highlight w:val="green"/>
+          <w:lang w:val="es-CO"/>
+        </w:rPr>
+      </w:pPr>
+      <w:r>
+        <w:rPr>
+          <w:highlight w:val="green"/>
           <w:lang w:val="es-CO"/>
         </w:rPr>
         <w:t>Nombre del usuario</w:t>
@@ -236,11 +244,13 @@
         </w:numPr>
         <w:jc w:val="both"/>
         <w:rPr>
-          <w:lang w:val="es-CO"/>
-        </w:rPr>
-      </w:pPr>
-      <w:r>
-        <w:rPr>
+          <w:highlight w:val="green"/>
+          <w:lang w:val="es-CO"/>
+        </w:rPr>
+      </w:pPr>
+      <w:r>
+        <w:rPr>
+          <w:highlight w:val="green"/>
           <w:lang w:val="es-CO"/>
         </w:rPr>
         <w:t>Confirmación de la contraseña</w:t>
@@ -255,11 +265,13 @@
         </w:numPr>
         <w:jc w:val="both"/>
         <w:rPr>
-          <w:lang w:val="es-CO"/>
-        </w:rPr>
-      </w:pPr>
-      <w:r>
-        <w:rPr>
+          <w:highlight w:val="green"/>
+          <w:lang w:val="es-CO"/>
+        </w:rPr>
+      </w:pPr>
+      <w:r>
+        <w:rPr>
+          <w:highlight w:val="green"/>
           <w:lang w:val="es-CO"/>
         </w:rPr>
         <w:t>Foto de perfil (Opcional)</w:t>
@@ -276,33 +288,58 @@
       </w:pPr>
       <w:r>
         <w:rPr>
+          <w:highlight w:val="green"/>
           <w:lang w:val="es-CO"/>
         </w:rPr>
         <w:t>Esta</w:t>
       </w:r>
       <w:r>
         <w:rPr>
+          <w:highlight w:val="green"/>
           <w:lang w:val="es-CO"/>
         </w:rPr>
         <w:t xml:space="preserve"> será validada a través del </w:t>
       </w:r>
       <w:r>
         <w:rPr>
+          <w:highlight w:val="green"/>
           <w:lang w:val="es-CO"/>
         </w:rPr>
         <w:t>envío</w:t>
       </w:r>
       <w:r>
         <w:rPr>
+          <w:highlight w:val="green"/>
           <w:lang w:val="es-CO"/>
         </w:rPr>
         <w:t xml:space="preserve"> de correo a </w:t>
       </w:r>
       <w:r>
         <w:rPr>
-          <w:lang w:val="es-CO"/>
-        </w:rPr>
-        <w:t>la cuenta digitada y confirmación de la misma por parte del usuario, el usuario tendrá un tiempo de máximo 1 hora desde la creación de la cuenta para la confirmación de la misma, en caso contrario la información digitada será eliminada del sistema.</w:t>
+          <w:highlight w:val="green"/>
+          <w:lang w:val="es-CO"/>
+        </w:rPr>
+        <w:t>la cuenta digitada y confirmación de la misma por parte del usuario</w:t>
+      </w:r>
+      <w:r>
+        <w:rPr>
+          <w:lang w:val="es-CO"/>
+        </w:rPr>
+        <w:t xml:space="preserve">, el usuario tendrá un tiempo de máximo 1 </w:t>
+      </w:r>
+      <w:r>
+        <w:rPr>
+          <w:lang w:val="es-CO"/>
+        </w:rPr>
+        <w:t>dia</w:t>
+      </w:r>
+      <w:bookmarkStart w:id="0" w:name="_GoBack"/>
+      <w:bookmarkEnd w:id="0"/>
+      <w:r>
+        <w:rPr>
+          <w:lang w:val="es-CO"/>
+        </w:rPr>
+        <w:t xml:space="preserve"> desde la creación de la cuenta para la confirmación de la misma, en caso contrario la información digitada será eliminada del sistema.</w:t>
       </w:r>
     </w:p>
     <w:p>
@@ -456,21 +493,7 @@
         <w:rPr>
           <w:lang w:val="es-CO"/>
         </w:rPr>
-        <w:t xml:space="preserve">Crear cuentas de administrador, de igual manera que en el punto 1a, este solo podrá crear estas cuentas si se encuentra </w:t>
-      </w:r>
-      <w:proofErr w:type="spellStart"/>
-      <w:r>
-        <w:rPr>
-          <w:lang w:val="es-CO"/>
-        </w:rPr>
-        <w:t>logueado</w:t>
-      </w:r>
-      <w:proofErr w:type="spellEnd"/>
-      <w:r>
-        <w:rPr>
-          <w:lang w:val="es-CO"/>
-        </w:rPr>
-        <w:t xml:space="preserve"> en el sistema como administrador.</w:t>
+        <w:t>Crear cuentas de administrador, de igual manera que en el punto 1a, este solo podrá crear estas cuentas si se encuentra logueado en el sistema como administrador.</w:t>
       </w:r>
     </w:p>
     <w:p>
@@ -535,35 +558,7 @@
         <w:rPr>
           <w:lang w:val="es-CO"/>
         </w:rPr>
-        <w:t xml:space="preserve">Una pantalla de </w:t>
-      </w:r>
-      <w:proofErr w:type="spellStart"/>
-      <w:r>
-        <w:rPr>
-          <w:lang w:val="es-CO"/>
-        </w:rPr>
-        <w:t>login</w:t>
-      </w:r>
-      <w:proofErr w:type="spellEnd"/>
-      <w:r>
-        <w:rPr>
-          <w:lang w:val="es-CO"/>
-        </w:rPr>
-        <w:t xml:space="preserve">, con verificación de </w:t>
-      </w:r>
-      <w:proofErr w:type="spellStart"/>
-      <w:r>
-        <w:rPr>
-          <w:lang w:val="es-CO"/>
-        </w:rPr>
-        <w:t>captcha</w:t>
-      </w:r>
-      <w:proofErr w:type="spellEnd"/>
-      <w:r>
-        <w:rPr>
-          <w:lang w:val="es-CO"/>
-        </w:rPr>
-        <w:t xml:space="preserve"> que permita al usuario ingresar al sistema.</w:t>
+        <w:t>Una pantalla de login, con verificación de captcha que permita al usuario ingresar al sistema.</w:t>
       </w:r>
     </w:p>
     <w:p>
@@ -601,54 +596,26 @@
         <w:rPr>
           <w:lang w:val="es-CO"/>
         </w:rPr>
-        <w:t xml:space="preserve">Por envío de correo, el usuario deberá ingresar su correo y al mismo se le será enviado un link con una contraseña autogenerada, para que se realice el </w:t>
-      </w:r>
-      <w:proofErr w:type="spellStart"/>
-      <w:r>
-        <w:rPr>
-          <w:lang w:val="es-CO"/>
-        </w:rPr>
-        <w:t>logueo</w:t>
-      </w:r>
-      <w:proofErr w:type="spellEnd"/>
-      <w:r>
-        <w:rPr>
-          <w:lang w:val="es-CO"/>
-        </w:rPr>
-        <w:t xml:space="preserve"> de la cuenta.</w:t>
-      </w:r>
-    </w:p>
-    <w:p>
-      <w:pPr>
-        <w:pStyle w:val="Prrafodelista"/>
-        <w:numPr>
-          <w:ilvl w:val="2"/>
-          <w:numId w:val="1"/>
-        </w:numPr>
-        <w:jc w:val="both"/>
-        <w:rPr>
-          <w:lang w:val="es-CO"/>
-        </w:rPr>
-      </w:pPr>
-      <w:r>
-        <w:rPr>
-          <w:lang w:val="es-CO"/>
-        </w:rPr>
-        <w:t xml:space="preserve">Por preguntas de seguridad, el usuario deberá contestar de manera correcta sus 2 preguntas de seguridad, se le generara una contraseña autogenerada para que pueda realizar el </w:t>
-      </w:r>
-      <w:proofErr w:type="spellStart"/>
-      <w:r>
-        <w:rPr>
-          <w:lang w:val="es-CO"/>
-        </w:rPr>
-        <w:t>logueo</w:t>
-      </w:r>
-      <w:proofErr w:type="spellEnd"/>
-      <w:r>
-        <w:rPr>
-          <w:lang w:val="es-CO"/>
-        </w:rPr>
-        <w:t xml:space="preserve"> a la cuenta.</w:t>
+        <w:t>Por envío de correo, el usuario deberá ingresar su correo y al mismo se le será enviado un link con una contraseña autogenerada, para que se realice el logueo de la cuenta.</w:t>
+      </w:r>
+    </w:p>
+    <w:p>
+      <w:pPr>
+        <w:pStyle w:val="Prrafodelista"/>
+        <w:numPr>
+          <w:ilvl w:val="2"/>
+          <w:numId w:val="1"/>
+        </w:numPr>
+        <w:jc w:val="both"/>
+        <w:rPr>
+          <w:lang w:val="es-CO"/>
+        </w:rPr>
+      </w:pPr>
+      <w:r>
+        <w:rPr>
+          <w:lang w:val="es-CO"/>
+        </w:rPr>
+        <w:t>Por preguntas de seguridad, el usuario deberá contestar de manera correcta sus 2 preguntas de seguridad, se le generara una contraseña autogenerada para que pueda realizar el logueo a la cuenta.</w:t>
       </w:r>
     </w:p>
     <w:p>
@@ -739,14 +706,12 @@
           <w:lang w:val="es-CO"/>
         </w:rPr>
       </w:pPr>
-      <w:proofErr w:type="spellStart"/>
       <w:r>
         <w:rPr>
           <w:lang w:val="es-CO"/>
         </w:rPr>
         <w:t>Nomeclatura</w:t>
       </w:r>
-      <w:proofErr w:type="spellEnd"/>
     </w:p>
     <w:p>
       <w:pPr>
@@ -798,14 +763,12 @@
           <w:lang w:val="es-CO"/>
         </w:rPr>
       </w:pPr>
-      <w:proofErr w:type="spellStart"/>
       <w:r>
         <w:rPr>
           <w:lang w:val="es-CO"/>
         </w:rPr>
         <w:t>Descripcion</w:t>
       </w:r>
-      <w:proofErr w:type="spellEnd"/>
     </w:p>
     <w:p>
       <w:pPr>
@@ -867,35 +830,7 @@
         <w:rPr>
           <w:lang w:val="es-CO"/>
         </w:rPr>
-        <w:t xml:space="preserve">Inactivar categoría, permitirá al usuario especificar al sistema que no usara </w:t>
-      </w:r>
-      <w:proofErr w:type="spellStart"/>
-      <w:r>
-        <w:rPr>
-          <w:lang w:val="es-CO"/>
-        </w:rPr>
-        <w:t>mas</w:t>
-      </w:r>
-      <w:proofErr w:type="spellEnd"/>
-      <w:r>
-        <w:rPr>
-          <w:lang w:val="es-CO"/>
-        </w:rPr>
-        <w:t xml:space="preserve"> la categoría, </w:t>
-      </w:r>
-      <w:proofErr w:type="spellStart"/>
-      <w:r>
-        <w:rPr>
-          <w:lang w:val="es-CO"/>
-        </w:rPr>
-        <w:t>esta</w:t>
-      </w:r>
-      <w:proofErr w:type="spellEnd"/>
-      <w:r>
-        <w:rPr>
-          <w:lang w:val="es-CO"/>
-        </w:rPr>
-        <w:t xml:space="preserve"> igual se mostrara en todos los informes previos como existía anteriormente.</w:t>
+        <w:t>Inactivar categoría, permitirá al usuario especificar al sistema que no usara mas la categoría, esta igual se mostrara en todos los informes previos como existía anteriormente.</w:t>
       </w:r>
     </w:p>
     <w:p>
@@ -933,19 +868,7 @@
         <w:rPr>
           <w:lang w:val="es-CO"/>
         </w:rPr>
-        <w:t xml:space="preserve">Listar todas las </w:t>
-      </w:r>
-      <w:r>
-        <w:rPr>
-          <w:lang w:val="es-CO"/>
-        </w:rPr>
-        <w:t>fuentes</w:t>
-      </w:r>
-      <w:r>
-        <w:rPr>
-          <w:lang w:val="es-CO"/>
-        </w:rPr>
-        <w:t xml:space="preserve"> activas para el usuario, el usuario contara con un link para crear, editar e inactivar las mismas.</w:t>
+        <w:t>Listar todas las fuentes activas para el usuario, el usuario contara con un link para crear, editar e inactivar las mismas.</w:t>
       </w:r>
     </w:p>
     <w:p>
@@ -964,41 +887,27 @@
         <w:rPr>
           <w:lang w:val="es-CO"/>
         </w:rPr>
-        <w:t xml:space="preserve">Crear </w:t>
-      </w:r>
-      <w:r>
-        <w:rPr>
-          <w:lang w:val="es-CO"/>
-        </w:rPr>
-        <w:t>fuentes</w:t>
-      </w:r>
-      <w:r>
-        <w:rPr>
-          <w:lang w:val="es-CO"/>
-        </w:rPr>
-        <w:t>, el usuario podrá editar los siguientes datos:</w:t>
-      </w:r>
-    </w:p>
-    <w:p>
-      <w:pPr>
-        <w:pStyle w:val="Prrafodelista"/>
-        <w:numPr>
-          <w:ilvl w:val="2"/>
-          <w:numId w:val="1"/>
-        </w:numPr>
-        <w:jc w:val="both"/>
-        <w:rPr>
-          <w:lang w:val="es-CO"/>
-        </w:rPr>
-      </w:pPr>
-      <w:proofErr w:type="spellStart"/>
+        <w:t>Crear fuentes, el usuario podrá editar los siguientes datos:</w:t>
+      </w:r>
+    </w:p>
+    <w:p>
+      <w:pPr>
+        <w:pStyle w:val="Prrafodelista"/>
+        <w:numPr>
+          <w:ilvl w:val="2"/>
+          <w:numId w:val="1"/>
+        </w:numPr>
+        <w:jc w:val="both"/>
+        <w:rPr>
+          <w:lang w:val="es-CO"/>
+        </w:rPr>
+      </w:pPr>
       <w:r>
         <w:rPr>
           <w:lang w:val="es-CO"/>
         </w:rPr>
         <w:t>Nomeclatura</w:t>
       </w:r>
-      <w:proofErr w:type="spellEnd"/>
     </w:p>
     <w:p>
       <w:pPr>
@@ -1073,19 +982,7 @@
         <w:rPr>
           <w:lang w:val="es-CO"/>
         </w:rPr>
-        <w:t xml:space="preserve">Editar categorías, permitirá al usuario editar los datos del punto </w:t>
-      </w:r>
-      <w:r>
-        <w:rPr>
-          <w:lang w:val="es-CO"/>
-        </w:rPr>
-        <w:t>5</w:t>
-      </w:r>
-      <w:r>
-        <w:rPr>
-          <w:lang w:val="es-CO"/>
-        </w:rPr>
-        <w:t>b</w:t>
+        <w:t>Editar categorías, permitirá al usuario editar los datos del punto 5b</w:t>
       </w:r>
     </w:p>
     <w:p>
@@ -1104,35 +1001,7 @@
         <w:rPr>
           <w:lang w:val="es-CO"/>
         </w:rPr>
-        <w:t xml:space="preserve">Inactivar categoría, permitirá al usuario especificar al sistema que no usara </w:t>
-      </w:r>
-      <w:proofErr w:type="spellStart"/>
-      <w:r>
-        <w:rPr>
-          <w:lang w:val="es-CO"/>
-        </w:rPr>
-        <w:t>mas</w:t>
-      </w:r>
-      <w:proofErr w:type="spellEnd"/>
-      <w:r>
-        <w:rPr>
-          <w:lang w:val="es-CO"/>
-        </w:rPr>
-        <w:t xml:space="preserve"> la categoría, </w:t>
-      </w:r>
-      <w:proofErr w:type="spellStart"/>
-      <w:r>
-        <w:rPr>
-          <w:lang w:val="es-CO"/>
-        </w:rPr>
-        <w:t>esta</w:t>
-      </w:r>
-      <w:proofErr w:type="spellEnd"/>
-      <w:r>
-        <w:rPr>
-          <w:lang w:val="es-CO"/>
-        </w:rPr>
-        <w:t xml:space="preserve"> igual se mostrara en todos los informes previos como existía anteriormente.</w:t>
+        <w:t>Inactivar categoría, permitirá al usuario especificar al sistema que no usara mas la categoría, esta igual se mostrara en todos los informes previos como existía anteriormente.</w:t>
       </w:r>
     </w:p>
     <w:p>
@@ -1338,35 +1207,7 @@
         <w:rPr>
           <w:lang w:val="es-CO"/>
         </w:rPr>
-        <w:t xml:space="preserve">Una lista desplegable que el usuario pueda cambiar el parámetro de medida </w:t>
-      </w:r>
-      <w:proofErr w:type="spellStart"/>
-      <w:r>
-        <w:rPr>
-          <w:lang w:val="es-CO"/>
-        </w:rPr>
-        <w:t>Ej</w:t>
-      </w:r>
-      <w:proofErr w:type="spellEnd"/>
-      <w:r>
-        <w:rPr>
-          <w:lang w:val="es-CO"/>
-        </w:rPr>
-        <w:t xml:space="preserve">: Kg a g, el cambio se </w:t>
-      </w:r>
-      <w:proofErr w:type="spellStart"/>
-      <w:r>
-        <w:rPr>
-          <w:lang w:val="es-CO"/>
-        </w:rPr>
-        <w:t>vera</w:t>
-      </w:r>
-      <w:proofErr w:type="spellEnd"/>
-      <w:r>
-        <w:rPr>
-          <w:lang w:val="es-CO"/>
-        </w:rPr>
-        <w:t xml:space="preserve"> reflejado en el valor total de cada una de las cotizaciones del producto</w:t>
+        <w:t>Una lista desplegable que el usuario pueda cambiar el parámetro de medida Ej: Kg a g, el cambio se vera reflejado en el valor total de cada una de las cotizaciones del producto</w:t>
       </w:r>
     </w:p>
     <w:p>
@@ -1559,16 +1400,8 @@
         <w:rPr>
           <w:lang w:val="es-CO"/>
         </w:rPr>
-        <w:t xml:space="preserve">Un botón carrito para agregar a </w:t>
-      </w:r>
-      <w:proofErr w:type="spellStart"/>
-      <w:r>
-        <w:rPr>
-          <w:lang w:val="es-CO"/>
-        </w:rPr>
-        <w:t>cotizacion</w:t>
-      </w:r>
-      <w:proofErr w:type="spellEnd"/>
+        <w:t>Un botón carrito para agregar a cotizacion</w:t>
+      </w:r>
     </w:p>
     <w:p>
       <w:pPr>
@@ -1605,21 +1438,7 @@
         <w:rPr>
           <w:lang w:val="es-CO"/>
         </w:rPr>
-        <w:t xml:space="preserve">Nombre del producto junto con unidad de medida </w:t>
-      </w:r>
-      <w:proofErr w:type="spellStart"/>
-      <w:r>
-        <w:rPr>
-          <w:lang w:val="es-CO"/>
-        </w:rPr>
-        <w:t>Ej</w:t>
-      </w:r>
-      <w:proofErr w:type="spellEnd"/>
-      <w:r>
-        <w:rPr>
-          <w:lang w:val="es-CO"/>
-        </w:rPr>
-        <w:t>: Leche 100ml</w:t>
+        <w:t>Nombre del producto junto con unidad de medida Ej: Leche 100ml</w:t>
       </w:r>
     </w:p>
     <w:p>
@@ -1710,33 +1529,11 @@
           <w:lang w:val="es-CO"/>
         </w:rPr>
       </w:pPr>
-      <w:proofErr w:type="spellStart"/>
-      <w:r>
-        <w:rPr>
-          <w:lang w:val="es-CO"/>
-        </w:rPr>
-        <w:t>Boton</w:t>
-      </w:r>
-      <w:proofErr w:type="spellEnd"/>
-      <w:r>
-        <w:rPr>
-          <w:lang w:val="es-CO"/>
-        </w:rPr>
-        <w:t xml:space="preserve"> para exportar la </w:t>
-      </w:r>
-      <w:proofErr w:type="spellStart"/>
-      <w:r>
-        <w:rPr>
-          <w:lang w:val="es-CO"/>
-        </w:rPr>
-        <w:t>cotizacion</w:t>
-      </w:r>
-      <w:proofErr w:type="spellEnd"/>
-      <w:r>
-        <w:rPr>
-          <w:lang w:val="es-CO"/>
-        </w:rPr>
-        <w:t xml:space="preserve"> con todos los datos anteriores, en formato Excel y PDF</w:t>
+      <w:r>
+        <w:rPr>
+          <w:lang w:val="es-CO"/>
+        </w:rPr>
+        <w:t>Boton para exportar la cotizacion con todos los datos anteriores, en formato Excel y PDF</w:t>
       </w:r>
     </w:p>
     <w:p>
@@ -1774,35 +1571,7 @@
         <w:rPr>
           <w:lang w:val="es-CO"/>
         </w:rPr>
-        <w:t xml:space="preserve">Registrar movimientos (Egresos y gastos) en el aplicativo, estando en la capacidad de agregar </w:t>
-      </w:r>
-      <w:proofErr w:type="spellStart"/>
-      <w:r>
-        <w:rPr>
-          <w:lang w:val="es-CO"/>
-        </w:rPr>
-        <w:t>mas</w:t>
-      </w:r>
-      <w:proofErr w:type="spellEnd"/>
-      <w:r>
-        <w:rPr>
-          <w:lang w:val="es-CO"/>
-        </w:rPr>
-        <w:t xml:space="preserve"> de uno a la </w:t>
-      </w:r>
-      <w:proofErr w:type="spellStart"/>
-      <w:r>
-        <w:rPr>
-          <w:lang w:val="es-CO"/>
-        </w:rPr>
-        <w:t>ves</w:t>
-      </w:r>
-      <w:proofErr w:type="spellEnd"/>
-      <w:r>
-        <w:rPr>
-          <w:lang w:val="es-CO"/>
-        </w:rPr>
-        <w:t>, por cada línea a agregar el usuario deberá diligenciar los siguientes datos:</w:t>
+        <w:t>Registrar movimientos (Egresos y gastos) en el aplicativo, estando en la capacidad de agregar mas de uno a la ves, por cada línea a agregar el usuario deberá diligenciar los siguientes datos:</w:t>
       </w:r>
     </w:p>
     <w:p>
@@ -1874,14 +1643,12 @@
           <w:lang w:val="es-CO"/>
         </w:rPr>
       </w:pPr>
-      <w:proofErr w:type="spellStart"/>
       <w:r>
         <w:rPr>
           <w:lang w:val="es-CO"/>
         </w:rPr>
         <w:t>Descripcion</w:t>
       </w:r>
-      <w:proofErr w:type="spellEnd"/>
     </w:p>
     <w:p>
       <w:pPr>
@@ -2197,14 +1964,12 @@
           <w:lang w:val="es-CO"/>
         </w:rPr>
       </w:pPr>
-      <w:proofErr w:type="spellStart"/>
       <w:r>
         <w:rPr>
           <w:lang w:val="es-CO"/>
         </w:rPr>
         <w:t>Categoria</w:t>
       </w:r>
-      <w:proofErr w:type="spellEnd"/>
     </w:p>
     <w:p>
       <w:pPr>
@@ -2237,14 +2002,12 @@
           <w:lang w:val="es-CO"/>
         </w:rPr>
       </w:pPr>
-      <w:proofErr w:type="spellStart"/>
       <w:r>
         <w:rPr>
           <w:lang w:val="es-CO"/>
         </w:rPr>
         <w:t>Descripcion</w:t>
       </w:r>
-      <w:proofErr w:type="spellEnd"/>
     </w:p>
     <w:p>
       <w:pPr>
@@ -2488,21 +2251,7 @@
         <w:rPr>
           <w:lang w:val="es-CO"/>
         </w:rPr>
-        <w:t xml:space="preserve">Valor meta vs balance con porcentaje, dependiendo de si se </w:t>
-      </w:r>
-      <w:proofErr w:type="spellStart"/>
-      <w:r>
-        <w:rPr>
-          <w:lang w:val="es-CO"/>
-        </w:rPr>
-        <w:t>esta</w:t>
-      </w:r>
-      <w:proofErr w:type="spellEnd"/>
-      <w:r>
-        <w:rPr>
-          <w:lang w:val="es-CO"/>
-        </w:rPr>
-        <w:t xml:space="preserve"> cumpliendo la meta o no se coloreara el porcentaje de manera distinta.</w:t>
+        <w:t>Valor meta vs balance con porcentaje, dependiendo de si se esta cumpliendo la meta o no se coloreara el porcentaje de manera distinta.</w:t>
       </w:r>
     </w:p>
     <w:p>
@@ -2667,8 +2416,6 @@
           <w:lang w:val="es-CO"/>
         </w:rPr>
       </w:pPr>
-      <w:bookmarkStart w:id="0" w:name="_GoBack"/>
-      <w:bookmarkEnd w:id="0"/>
     </w:p>
     <w:sectPr>
       <w:pgSz w:w="11906" w:h="16838"/>
@@ -2681,8 +2428,8 @@
 </file>
 
 <file path=word/numbering.xml><?xml version="1.0" encoding="utf-8"?>
-<w:numbering xmlns:wpc="http://schemas.microsoft.com/office/word/2010/wordprocessingCanvas" xmlns:mc="http://schemas.openxmlformats.org/markup-compatibility/2006" xmlns:o="urn:schemas-microsoft-com:office:office" xmlns:r="http://schemas.openxmlformats.org/officeDocument/2006/relationships" xmlns:m="http://schemas.openxmlformats.org/officeDocument/2006/math" xmlns:v="urn:schemas-microsoft-com:vml" xmlns:wp14="http://schemas.microsoft.com/office/word/2010/wordprocessingDrawing" xmlns:wp="http://schemas.openxmlformats.org/drawingml/2006/wordprocessingDrawing" xmlns:w10="urn:schemas-microsoft-com:office:word" xmlns:w="http://schemas.openxmlformats.org/wordprocessingml/2006/main" xmlns:w14="http://schemas.microsoft.com/office/word/2010/wordml" xmlns:wpg="http://schemas.microsoft.com/office/word/2010/wordprocessingGroup" xmlns:wpi="http://schemas.microsoft.com/office/word/2010/wordprocessingInk" xmlns:wne="http://schemas.microsoft.com/office/word/2006/wordml" xmlns:wps="http://schemas.microsoft.com/office/word/2010/wordprocessingShape" mc:Ignorable="w14 wp14">
-  <w:abstractNum w:abstractNumId="0">
+<w:numbering xmlns:wpc="http://schemas.microsoft.com/office/word/2010/wordprocessingCanvas" xmlns:cx="http://schemas.microsoft.com/office/drawing/2014/chartex" xmlns:cx1="http://schemas.microsoft.com/office/drawing/2015/9/8/chartex" xmlns:cx2="http://schemas.microsoft.com/office/drawing/2015/10/21/chartex" xmlns:cx3="http://schemas.microsoft.com/office/drawing/2016/5/9/chartex" xmlns:cx4="http://schemas.microsoft.com/office/drawing/2016/5/10/chartex" xmlns:cx5="http://schemas.microsoft.com/office/drawing/2016/5/11/chartex" xmlns:cx6="http://schemas.microsoft.com/office/drawing/2016/5/12/chartex" xmlns:cx7="http://schemas.microsoft.com/office/drawing/2016/5/13/chartex" xmlns:cx8="http://schemas.microsoft.com/office/drawing/2016/5/14/chartex" xmlns:mc="http://schemas.openxmlformats.org/markup-compatibility/2006" xmlns:aink="http://schemas.microsoft.com/office/drawing/2016/ink" xmlns:am3d="http://schemas.microsoft.com/office/drawing/2017/model3d" xmlns:o="urn:schemas-microsoft-com:office:office" xmlns:r="http://schemas.openxmlformats.org/officeDocument/2006/relationships" xmlns:m="http://schemas.openxmlformats.org/officeDocument/2006/math" xmlns:v="urn:schemas-microsoft-com:vml" xmlns:wp14="http://schemas.microsoft.com/office/word/2010/wordprocessingDrawing" xmlns:wp="http://schemas.openxmlformats.org/drawingml/2006/wordprocessingDrawing" xmlns:w10="urn:schemas-microsoft-com:office:word" xmlns:w="http://schemas.openxmlformats.org/wordprocessingml/2006/main" xmlns:w14="http://schemas.microsoft.com/office/word/2010/wordml" xmlns:w15="http://schemas.microsoft.com/office/word/2012/wordml" xmlns:w16cid="http://schemas.microsoft.com/office/word/2016/wordml/cid" xmlns:w16se="http://schemas.microsoft.com/office/word/2015/wordml/symex" xmlns:wpg="http://schemas.microsoft.com/office/word/2010/wordprocessingGroup" xmlns:wpi="http://schemas.microsoft.com/office/word/2010/wordprocessingInk" xmlns:wne="http://schemas.microsoft.com/office/word/2006/wordml" xmlns:wps="http://schemas.microsoft.com/office/word/2010/wordprocessingShape" mc:Ignorable="w14 w15 w16se w16cid wp14">
+  <w:abstractNum w:abstractNumId="0" w15:restartNumberingAfterBreak="0">
     <w:nsid w:val="155B70FA"/>
     <w:multiLevelType w:val="hybridMultilevel"/>
     <w:tmpl w:val="780CE7E0"/>
@@ -2771,7 +2518,7 @@
       </w:pPr>
     </w:lvl>
   </w:abstractNum>
-  <w:abstractNum w:abstractNumId="1">
+  <w:abstractNum w:abstractNumId="1" w15:restartNumberingAfterBreak="0">
     <w:nsid w:val="41551873"/>
     <w:multiLevelType w:val="hybridMultilevel"/>
     <w:tmpl w:val="1E4EE2E8"/>
@@ -2860,7 +2607,7 @@
       </w:pPr>
     </w:lvl>
   </w:abstractNum>
-  <w:abstractNum w:abstractNumId="2">
+  <w:abstractNum w:abstractNumId="2" w15:restartNumberingAfterBreak="0">
     <w:nsid w:val="44274413"/>
     <w:multiLevelType w:val="hybridMultilevel"/>
     <w:tmpl w:val="78DE5974"/>
@@ -2950,7 +2697,7 @@
       </w:pPr>
     </w:lvl>
   </w:abstractNum>
-  <w:abstractNum w:abstractNumId="3">
+  <w:abstractNum w:abstractNumId="3" w15:restartNumberingAfterBreak="0">
     <w:nsid w:val="591079EB"/>
     <w:multiLevelType w:val="hybridMultilevel"/>
     <w:tmpl w:val="4DD2D15A"/>
@@ -3055,7 +2802,7 @@
 </file>
 
 <file path=word/styles.xml><?xml version="1.0" encoding="utf-8"?>
-<w:styles xmlns:mc="http://schemas.openxmlformats.org/markup-compatibility/2006" xmlns:r="http://schemas.openxmlformats.org/officeDocument/2006/relationships" xmlns:w="http://schemas.openxmlformats.org/wordprocessingml/2006/main" xmlns:w14="http://schemas.microsoft.com/office/word/2010/wordml" mc:Ignorable="w14">
+<w:styles xmlns:mc="http://schemas.openxmlformats.org/markup-compatibility/2006" xmlns:r="http://schemas.openxmlformats.org/officeDocument/2006/relationships" xmlns:w="http://schemas.openxmlformats.org/wordprocessingml/2006/main" xmlns:w14="http://schemas.microsoft.com/office/word/2010/wordml" xmlns:w15="http://schemas.microsoft.com/office/word/2012/wordml" xmlns:w16cid="http://schemas.microsoft.com/office/word/2016/wordml/cid" xmlns:w16se="http://schemas.microsoft.com/office/word/2015/wordml/symex" mc:Ignorable="w14 w15 w16se w16cid">
   <w:docDefaults>
     <w:rPrDefault>
       <w:rPr>
@@ -3071,345 +2818,383 @@
       </w:pPr>
     </w:pPrDefault>
   </w:docDefaults>
-  <w:latentStyles w:defLockedState="0" w:defUIPriority="99" w:defSemiHidden="1" w:defUnhideWhenUsed="1" w:defQFormat="0" w:count="267">
-    <w:lsdException w:name="Normal" w:semiHidden="0" w:uiPriority="0" w:unhideWhenUsed="0" w:qFormat="1"/>
-    <w:lsdException w:name="heading 1" w:semiHidden="0" w:uiPriority="9" w:unhideWhenUsed="0" w:qFormat="1"/>
-    <w:lsdException w:name="heading 2" w:uiPriority="9" w:qFormat="1"/>
-    <w:lsdException w:name="heading 3" w:uiPriority="9" w:qFormat="1"/>
-    <w:lsdException w:name="heading 4" w:uiPriority="9" w:qFormat="1"/>
-    <w:lsdException w:name="heading 5" w:uiPriority="9" w:qFormat="1"/>
-    <w:lsdException w:name="heading 6" w:uiPriority="9" w:qFormat="1"/>
-    <w:lsdException w:name="heading 7" w:uiPriority="9" w:qFormat="1"/>
-    <w:lsdException w:name="heading 8" w:uiPriority="9" w:qFormat="1"/>
-    <w:lsdException w:name="heading 9" w:uiPriority="9" w:qFormat="1"/>
-    <w:lsdException w:name="toc 1" w:uiPriority="39"/>
-    <w:lsdException w:name="toc 2" w:uiPriority="39"/>
-    <w:lsdException w:name="toc 3" w:uiPriority="39"/>
-    <w:lsdException w:name="toc 4" w:uiPriority="39"/>
-    <w:lsdException w:name="toc 5" w:uiPriority="39"/>
-    <w:lsdException w:name="toc 6" w:uiPriority="39"/>
-    <w:lsdException w:name="toc 7" w:uiPriority="39"/>
-    <w:lsdException w:name="toc 8" w:uiPriority="39"/>
-    <w:lsdException w:name="toc 9" w:uiPriority="39"/>
-    <w:lsdException w:name="caption" w:uiPriority="35" w:qFormat="1"/>
-    <w:lsdException w:name="Title" w:semiHidden="0" w:uiPriority="10" w:unhideWhenUsed="0" w:qFormat="1"/>
-    <w:lsdException w:name="Default Paragraph Font" w:uiPriority="1"/>
-    <w:lsdException w:name="Subtitle" w:semiHidden="0" w:uiPriority="11" w:unhideWhenUsed="0" w:qFormat="1"/>
-    <w:lsdException w:name="Strong" w:semiHidden="0" w:uiPriority="22" w:unhideWhenUsed="0" w:qFormat="1"/>
-    <w:lsdException w:name="Emphasis" w:semiHidden="0" w:uiPriority="20" w:unhideWhenUsed="0" w:qFormat="1"/>
-    <w:lsdException w:name="Table Grid" w:semiHidden="0" w:uiPriority="59" w:unhideWhenUsed="0"/>
-    <w:lsdException w:name="Placeholder Text" w:unhideWhenUsed="0"/>
-    <w:lsdException w:name="No Spacing" w:semiHidden="0" w:uiPriority="1" w:unhideWhenUsed="0" w:qFormat="1"/>
-    <w:lsdException w:name="Light Shading" w:semiHidden="0" w:uiPriority="60" w:unhideWhenUsed="0"/>
-    <w:lsdException w:name="Light List" w:semiHidden="0" w:uiPriority="61" w:unhideWhenUsed="0"/>
-    <w:lsdException w:name="Light Grid" w:semiHidden="0" w:uiPriority="62" w:unhideWhenUsed="0"/>
-    <w:lsdException w:name="Medium Shading 1" w:semiHidden="0" w:uiPriority="63" w:unhideWhenUsed="0"/>
-    <w:lsdException w:name="Medium Shading 2" w:semiHidden="0" w:uiPriority="64" w:unhideWhenUsed="0"/>
-    <w:lsdException w:name="Medium List 1" w:semiHidden="0" w:uiPriority="65" w:unhideWhenUsed="0"/>
-    <w:lsdException w:name="Medium List 2" w:semiHidden="0" w:uiPriority="66" w:unhideWhenUsed="0"/>
-    <w:lsdException w:name="Medium Grid 1" w:semiHidden="0" w:uiPriority="67" w:unhideWhenUsed="0"/>
-    <w:lsdException w:name="Medium Grid 2" w:semiHidden="0" w:uiPriority="68" w:unhideWhenUsed="0"/>
-    <w:lsdException w:name="Medium Grid 3" w:semiHidden="0" w:uiPriority="69" w:unhideWhenUsed="0"/>
-    <w:lsdException w:name="Dark List" w:semiHidden="0" w:uiPriority="70" w:unhideWhenUsed="0"/>
-    <w:lsdException w:name="Colorful Shading" w:semiHidden="0" w:uiPriority="71" w:unhideWhenUsed="0"/>
-    <w:lsdException w:name="Colorful List" w:semiHidden="0" w:uiPriority="72" w:unhideWhenUsed="0"/>
-    <w:lsdException w:name="Colorful Grid" w:semiHidden="0" w:uiPriority="73" w:unhideWhenUsed="0"/>
-    <w:lsdException w:name="Light Shading Accent 1" w:semiHidden="0" w:uiPriority="60" w:unhideWhenUsed="0"/>
-    <w:lsdException w:name="Light List Accent 1" w:semiHidden="0" w:uiPriority="61" w:unhideWhenUsed="0"/>
-    <w:lsdException w:name="Light Grid Accent 1" w:semiHidden="0" w:uiPriority="62" w:unhideWhenUsed="0"/>
-    <w:lsdException w:name="Medium Shading 1 Accent 1" w:semiHidden="0" w:uiPriority="63" w:unhideWhenUsed="0"/>
-    <w:lsdException w:name="Medium Shading 2 Accent 1" w:semiHidden="0" w:uiPriority="64" w:unhideWhenUsed="0"/>
-    <w:lsdException w:name="Medium List 1 Accent 1" w:semiHidden="0" w:uiPriority="65" w:unhideWhenUsed="0"/>
-    <w:lsdException w:name="Revision" w:unhideWhenUsed="0"/>
-    <w:lsdException w:name="List Paragraph" w:semiHidden="0" w:uiPriority="34" w:unhideWhenUsed="0" w:qFormat="1"/>
-    <w:lsdException w:name="Quote" w:semiHidden="0" w:uiPriority="29" w:unhideWhenUsed="0" w:qFormat="1"/>
-    <w:lsdException w:name="Intense Quote" w:semiHidden="0" w:uiPriority="30" w:unhideWhenUsed="0" w:qFormat="1"/>
-    <w:lsdException w:name="Medium List 2 Accent 1" w:semiHidden="0" w:uiPriority="66" w:unhideWhenUsed="0"/>
-    <w:lsdException w:name="Medium Grid 1 Accent 1" w:semiHidden="0" w:uiPriority="67" w:unhideWhenUsed="0"/>
-    <w:lsdException w:name="Medium Grid 2 Accent 1" w:semiHidden="0" w:uiPriority="68" w:unhideWhenUsed="0"/>
-    <w:lsdException w:name="Medium Grid 3 Accent 1" w:semiHidden="0" w:uiPriority="69" w:unhideWhenUsed="0"/>
-    <w:lsdException w:name="Dark List Accent 1" w:semiHidden="0" w:uiPriority="70" w:unhideWhenUsed="0"/>
-    <w:lsdException w:name="Colorful Shading Accent 1" w:semiHidden="0" w:uiPriority="71" w:unhideWhenUsed="0"/>
-    <w:lsdException w:name="Colorful List Accent 1" w:semiHidden="0" w:uiPriority="72" w:unhideWhenUsed="0"/>
-    <w:lsdException w:name="Colorful Grid Accent 1" w:semiHidden="0" w:uiPriority="73" w:unhideWhenUsed="0"/>
-    <w:lsdException w:name="Light Shading Accent 2" w:semiHidden="0" w:uiPriority="60" w:unhideWhenUsed="0"/>
-    <w:lsdException w:name="Light List Accent 2" w:semiHidden="0" w:uiPriority="61" w:unhideWhenUsed="0"/>
-    <w:lsdException w:name="Light Grid Accent 2" w:semiHidden="0" w:uiPriority="62" w:unhideWhenUsed="0"/>
-    <w:lsdException w:name="Medium Shading 1 Accent 2" w:semiHidden="0" w:uiPriority="63" w:unhideWhenUsed="0"/>
-    <w:lsdException w:name="Medium Shading 2 Accent 2" w:semiHidden="0" w:uiPriority="64" w:unhideWhenUsed="0"/>
-    <w:lsdException w:name="Medium List 1 Accent 2" w:semiHidden="0" w:uiPriority="65" w:unhideWhenUsed="0"/>
-    <w:lsdException w:name="Medium List 2 Accent 2" w:semiHidden="0" w:uiPriority="66" w:unhideWhenUsed="0"/>
-    <w:lsdException w:name="Medium Grid 1 Accent 2" w:semiHidden="0" w:uiPriority="67" w:unhideWhenUsed="0"/>
-    <w:lsdException w:name="Medium Grid 2 Accent 2" w:semiHidden="0" w:uiPriority="68" w:unhideWhenUsed="0"/>
-    <w:lsdException w:name="Medium Grid 3 Accent 2" w:semiHidden="0" w:uiPriority="69" w:unhideWhenUsed="0"/>
-    <w:lsdException w:name="Dark List Accent 2" w:semiHidden="0" w:uiPriority="70" w:unhideWhenUsed="0"/>
-    <w:lsdException w:name="Colorful Shading Accent 2" w:semiHidden="0" w:uiPriority="71" w:unhideWhenUsed="0"/>
-    <w:lsdException w:name="Colorful List Accent 2" w:semiHidden="0" w:uiPriority="72" w:unhideWhenUsed="0"/>
-    <w:lsdException w:name="Colorful Grid Accent 2" w:semiHidden="0" w:uiPriority="73" w:unhideWhenUsed="0"/>
-    <w:lsdException w:name="Light Shading Accent 3" w:semiHidden="0" w:uiPriority="60" w:unhideWhenUsed="0"/>
-    <w:lsdException w:name="Light List Accent 3" w:semiHidden="0" w:uiPriority="61" w:unhideWhenUsed="0"/>
-    <w:lsdException w:name="Light Grid Accent 3" w:semiHidden="0" w:uiPriority="62" w:unhideWhenUsed="0"/>
-    <w:lsdException w:name="Medium Shading 1 Accent 3" w:semiHidden="0" w:uiPriority="63" w:unhideWhenUsed="0"/>
-    <w:lsdException w:name="Medium Shading 2 Accent 3" w:semiHidden="0" w:uiPriority="64" w:unhideWhenUsed="0"/>
-    <w:lsdException w:name="Medium List 1 Accent 3" w:semiHidden="0" w:uiPriority="65" w:unhideWhenUsed="0"/>
-    <w:lsdException w:name="Medium List 2 Accent 3" w:semiHidden="0" w:uiPriority="66" w:unhideWhenUsed="0"/>
-    <w:lsdException w:name="Medium Grid 1 Accent 3" w:semiHidden="0" w:uiPriority="67" w:unhideWhenUsed="0"/>
-    <w:lsdException w:name="Medium Grid 2 Accent 3" w:semiHidden="0" w:uiPriority="68" w:unhideWhenUsed="0"/>
-    <w:lsdException w:name="Medium Grid 3 Accent 3" w:semiHidden="0" w:uiPriority="69" w:unhideWhenUsed="0"/>
-    <w:lsdException w:name="Dark List Accent 3" w:semiHidden="0" w:uiPriority="70" w:unhideWhenUsed="0"/>
-    <w:lsdException w:name="Colorful Shading Accent 3" w:semiHidden="0" w:uiPriority="71" w:unhideWhenUsed="0"/>
-    <w:lsdException w:name="Colorful List Accent 3" w:semiHidden="0" w:uiPriority="72" w:unhideWhenUsed="0"/>
-    <w:lsdException w:name="Colorful Grid Accent 3" w:semiHidden="0" w:uiPriority="73" w:unhideWhenUsed="0"/>
-    <w:lsdException w:name="Light Shading Accent 4" w:semiHidden="0" w:uiPriority="60" w:unhideWhenUsed="0"/>
-    <w:lsdException w:name="Light List Accent 4" w:semiHidden="0" w:uiPriority="61" w:unhideWhenUsed="0"/>
-    <w:lsdException w:name="Light Grid Accent 4" w:semiHidden="0" w:uiPriority="62" w:unhideWhenUsed="0"/>
-    <w:lsdException w:name="Medium Shading 1 Accent 4" w:semiHidden="0" w:uiPriority="63" w:unhideWhenUsed="0"/>
-    <w:lsdException w:name="Medium Shading 2 Accent 4" w:semiHidden="0" w:uiPriority="64" w:unhideWhenUsed="0"/>
-    <w:lsdException w:name="Medium List 1 Accent 4" w:semiHidden="0" w:uiPriority="65" w:unhideWhenUsed="0"/>
-    <w:lsdException w:name="Medium List 2 Accent 4" w:semiHidden="0" w:uiPriority="66" w:unhideWhenUsed="0"/>
-    <w:lsdException w:name="Medium Grid 1 Accent 4" w:semiHidden="0" w:uiPriority="67" w:unhideWhenUsed="0"/>
-    <w:lsdException w:name="Medium Grid 2 Accent 4" w:semiHidden="0" w:uiPriority="68" w:unhideWhenUsed="0"/>
-    <w:lsdException w:name="Medium Grid 3 Accent 4" w:semiHidden="0" w:uiPriority="69" w:unhideWhenUsed="0"/>
-    <w:lsdException w:name="Dark List Accent 4" w:semiHidden="0" w:uiPriority="70" w:unhideWhenUsed="0"/>
-    <w:lsdException w:name="Colorful Shading Accent 4" w:semiHidden="0" w:uiPriority="71" w:unhideWhenUsed="0"/>
-    <w:lsdException w:name="Colorful List Accent 4" w:semiHidden="0" w:uiPriority="72" w:unhideWhenUsed="0"/>
-    <w:lsdException w:name="Colorful Grid Accent 4" w:semiHidden="0" w:uiPriority="73" w:unhideWhenUsed="0"/>
-    <w:lsdException w:name="Light Shading Accent 5" w:semiHidden="0" w:uiPriority="60" w:unhideWhenUsed="0"/>
-    <w:lsdException w:name="Light List Accent 5" w:semiHidden="0" w:uiPriority="61" w:unhideWhenUsed="0"/>
-    <w:lsdException w:name="Light Grid Accent 5" w:semiHidden="0" w:uiPriority="62" w:unhideWhenUsed="0"/>
-    <w:lsdException w:name="Medium Shading 1 Accent 5" w:semiHidden="0" w:uiPriority="63" w:unhideWhenUsed="0"/>
-    <w:lsdException w:name="Medium Shading 2 Accent 5" w:semiHidden="0" w:uiPriority="64" w:unhideWhenUsed="0"/>
-    <w:lsdException w:name="Medium List 1 Accent 5" w:semiHidden="0" w:uiPriority="65" w:unhideWhenUsed="0"/>
-    <w:lsdException w:name="Medium List 2 Accent 5" w:semiHidden="0" w:uiPriority="66" w:unhideWhenUsed="0"/>
-    <w:lsdException w:name="Medium Grid 1 Accent 5" w:semiHidden="0" w:uiPriority="67" w:unhideWhenUsed="0"/>
-    <w:lsdException w:name="Medium Grid 2 Accent 5" w:semiHidden="0" w:uiPriority="68" w:unhideWhenUsed="0"/>
-    <w:lsdException w:name="Medium Grid 3 Accent 5" w:semiHidden="0" w:uiPriority="69" w:unhideWhenUsed="0"/>
-    <w:lsdException w:name="Dark List Accent 5" w:semiHidden="0" w:uiPriority="70" w:unhideWhenUsed="0"/>
-    <w:lsdException w:name="Colorful Shading Accent 5" w:semiHidden="0" w:uiPriority="71" w:unhideWhenUsed="0"/>
-    <w:lsdException w:name="Colorful List Accent 5" w:semiHidden="0" w:uiPriority="72" w:unhideWhenUsed="0"/>
-    <w:lsdException w:name="Colorful Grid Accent 5" w:semiHidden="0" w:uiPriority="73" w:unhideWhenUsed="0"/>
-    <w:lsdException w:name="Light Shading Accent 6" w:semiHidden="0" w:uiPriority="60" w:unhideWhenUsed="0"/>
-    <w:lsdException w:name="Light List Accent 6" w:semiHidden="0" w:uiPriority="61" w:unhideWhenUsed="0"/>
-    <w:lsdException w:name="Light Grid Accent 6" w:semiHidden="0" w:uiPriority="62" w:unhideWhenUsed="0"/>
-    <w:lsdException w:name="Medium Shading 1 Accent 6" w:semiHidden="0" w:uiPriority="63" w:unhideWhenUsed="0"/>
-    <w:lsdException w:name="Medium Shading 2 Accent 6" w:semiHidden="0" w:uiPriority="64" w:unhideWhenUsed="0"/>
-    <w:lsdException w:name="Medium List 1 Accent 6" w:semiHidden="0" w:uiPriority="65" w:unhideWhenUsed="0"/>
-    <w:lsdException w:name="Medium List 2 Accent 6" w:semiHidden="0" w:uiPriority="66" w:unhideWhenUsed="0"/>
-    <w:lsdException w:name="Medium Grid 1 Accent 6" w:semiHidden="0" w:uiPriority="67" w:unhideWhenUsed="0"/>
-    <w:lsdException w:name="Medium Grid 2 Accent 6" w:semiHidden="0" w:uiPriority="68" w:unhideWhenUsed="0"/>
-    <w:lsdException w:name="Medium Grid 3 Accent 6" w:semiHidden="0" w:uiPriority="69" w:unhideWhenUsed="0"/>
-    <w:lsdException w:name="Dark List Accent 6" w:semiHidden="0" w:uiPriority="70" w:unhideWhenUsed="0"/>
-    <w:lsdException w:name="Colorful Shading Accent 6" w:semiHidden="0" w:uiPriority="71" w:unhideWhenUsed="0"/>
-    <w:lsdException w:name="Colorful List Accent 6" w:semiHidden="0" w:uiPriority="72" w:unhideWhenUsed="0"/>
-    <w:lsdException w:name="Colorful Grid Accent 6" w:semiHidden="0" w:uiPriority="73" w:unhideWhenUsed="0"/>
-    <w:lsdException w:name="Subtle Emphasis" w:semiHidden="0" w:uiPriority="19" w:unhideWhenUsed="0" w:qFormat="1"/>
-    <w:lsdException w:name="Intense Emphasis" w:semiHidden="0" w:uiPriority="21" w:unhideWhenUsed="0" w:qFormat="1"/>
-    <w:lsdException w:name="Subtle Reference" w:semiHidden="0" w:uiPriority="31" w:unhideWhenUsed="0" w:qFormat="1"/>
-    <w:lsdException w:name="Intense Reference" w:semiHidden="0" w:uiPriority="32" w:unhideWhenUsed="0" w:qFormat="1"/>
-    <w:lsdException w:name="Book Title" w:semiHidden="0" w:uiPriority="33" w:unhideWhenUsed="0" w:qFormat="1"/>
-    <w:lsdException w:name="Bibliography" w:uiPriority="37"/>
-    <w:lsdException w:name="TOC Heading" w:uiPriority="39" w:qFormat="1"/>
-  </w:latentStyles>
-  <w:style w:type="paragraph" w:default="1" w:styleId="Normal">
-    <w:name w:val="Normal"/>
-    <w:qFormat/>
-  </w:style>
-  <w:style w:type="character" w:default="1" w:styleId="Fuentedeprrafopredeter">
-    <w:name w:val="Default Paragraph Font"/>
-    <w:uiPriority w:val="1"/>
-    <w:semiHidden/>
-    <w:unhideWhenUsed/>
-  </w:style>
-  <w:style w:type="table" w:default="1" w:styleId="Tablanormal">
-    <w:name w:val="Normal Table"/>
-    <w:uiPriority w:val="99"/>
-    <w:semiHidden/>
-    <w:unhideWhenUsed/>
-    <w:tblPr>
-      <w:tblInd w:w="0" w:type="dxa"/>
-      <w:tblCellMar>
-        <w:top w:w="0" w:type="dxa"/>
-        <w:left w:w="108" w:type="dxa"/>
-        <w:bottom w:w="0" w:type="dxa"/>
-        <w:right w:w="108" w:type="dxa"/>
-      </w:tblCellMar>
-    </w:tblPr>
-  </w:style>
-  <w:style w:type="numbering" w:default="1" w:styleId="Sinlista">
-    <w:name w:val="No List"/>
-    <w:uiPriority w:val="99"/>
-    <w:semiHidden/>
-    <w:unhideWhenUsed/>
-  </w:style>
-  <w:style w:type="paragraph" w:styleId="Prrafodelista">
-    <w:name w:val="List Paragraph"/>
-    <w:basedOn w:val="Normal"/>
-    <w:uiPriority w:val="34"/>
-    <w:qFormat/>
-    <w:rsid w:val="008239E5"/>
-    <w:pPr>
-      <w:ind w:left="720"/>
-      <w:contextualSpacing/>
-    </w:pPr>
-  </w:style>
-</w:styles>
-</file>
-
-<file path=word/stylesWithEffects.xml><?xml version="1.0" encoding="utf-8"?>
-<w:styles xmlns:wpc="http://schemas.microsoft.com/office/word/2010/wordprocessingCanvas" xmlns:mc="http://schemas.openxmlformats.org/markup-compatibility/2006" xmlns:o="urn:schemas-microsoft-com:office:office" xmlns:r="http://schemas.openxmlformats.org/officeDocument/2006/relationships" xmlns:m="http://schemas.openxmlformats.org/officeDocument/2006/math" xmlns:v="urn:schemas-microsoft-com:vml" xmlns:wp14="http://schemas.microsoft.com/office/word/2010/wordprocessingDrawing" xmlns:wp="http://schemas.openxmlformats.org/drawingml/2006/wordprocessingDrawing" xmlns:w10="urn:schemas-microsoft-com:office:word" xmlns:w="http://schemas.openxmlformats.org/wordprocessingml/2006/main" xmlns:w14="http://schemas.microsoft.com/office/word/2010/wordml" xmlns:wpg="http://schemas.microsoft.com/office/word/2010/wordprocessingGroup" xmlns:wpi="http://schemas.microsoft.com/office/word/2010/wordprocessingInk" xmlns:wne="http://schemas.microsoft.com/office/word/2006/wordml" xmlns:wps="http://schemas.microsoft.com/office/word/2010/wordprocessingShape" mc:Ignorable="w14 wp14">
-  <w:docDefaults>
-    <w:rPrDefault>
-      <w:rPr>
-        <w:rFonts w:asciiTheme="minorHAnsi" w:eastAsiaTheme="minorHAnsi" w:hAnsiTheme="minorHAnsi" w:cstheme="minorBidi"/>
-        <w:sz w:val="22"/>
-        <w:szCs w:val="22"/>
-        <w:lang w:val="es-ES" w:eastAsia="en-US" w:bidi="ar-SA"/>
-      </w:rPr>
-    </w:rPrDefault>
-    <w:pPrDefault>
-      <w:pPr>
-        <w:spacing w:after="200" w:line="276" w:lineRule="auto"/>
-      </w:pPr>
-    </w:pPrDefault>
-  </w:docDefaults>
-  <w:latentStyles w:defLockedState="0" w:defUIPriority="99" w:defSemiHidden="1" w:defUnhideWhenUsed="1" w:defQFormat="0" w:count="267">
-    <w:lsdException w:name="Normal" w:semiHidden="0" w:uiPriority="0" w:unhideWhenUsed="0" w:qFormat="1"/>
-    <w:lsdException w:name="heading 1" w:semiHidden="0" w:uiPriority="9" w:unhideWhenUsed="0" w:qFormat="1"/>
-    <w:lsdException w:name="heading 2" w:uiPriority="9" w:qFormat="1"/>
-    <w:lsdException w:name="heading 3" w:uiPriority="9" w:qFormat="1"/>
-    <w:lsdException w:name="heading 4" w:uiPriority="9" w:qFormat="1"/>
-    <w:lsdException w:name="heading 5" w:uiPriority="9" w:qFormat="1"/>
-    <w:lsdException w:name="heading 6" w:uiPriority="9" w:qFormat="1"/>
-    <w:lsdException w:name="heading 7" w:uiPriority="9" w:qFormat="1"/>
-    <w:lsdException w:name="heading 8" w:uiPriority="9" w:qFormat="1"/>
-    <w:lsdException w:name="heading 9" w:uiPriority="9" w:qFormat="1"/>
-    <w:lsdException w:name="toc 1" w:uiPriority="39"/>
-    <w:lsdException w:name="toc 2" w:uiPriority="39"/>
-    <w:lsdException w:name="toc 3" w:uiPriority="39"/>
-    <w:lsdException w:name="toc 4" w:uiPriority="39"/>
-    <w:lsdException w:name="toc 5" w:uiPriority="39"/>
-    <w:lsdException w:name="toc 6" w:uiPriority="39"/>
-    <w:lsdException w:name="toc 7" w:uiPriority="39"/>
-    <w:lsdException w:name="toc 8" w:uiPriority="39"/>
-    <w:lsdException w:name="toc 9" w:uiPriority="39"/>
-    <w:lsdException w:name="caption" w:uiPriority="35" w:qFormat="1"/>
-    <w:lsdException w:name="Title" w:semiHidden="0" w:uiPriority="10" w:unhideWhenUsed="0" w:qFormat="1"/>
-    <w:lsdException w:name="Default Paragraph Font" w:uiPriority="1"/>
-    <w:lsdException w:name="Subtitle" w:semiHidden="0" w:uiPriority="11" w:unhideWhenUsed="0" w:qFormat="1"/>
-    <w:lsdException w:name="Strong" w:semiHidden="0" w:uiPriority="22" w:unhideWhenUsed="0" w:qFormat="1"/>
-    <w:lsdException w:name="Emphasis" w:semiHidden="0" w:uiPriority="20" w:unhideWhenUsed="0" w:qFormat="1"/>
-    <w:lsdException w:name="Table Grid" w:semiHidden="0" w:uiPriority="59" w:unhideWhenUsed="0"/>
-    <w:lsdException w:name="Placeholder Text" w:unhideWhenUsed="0"/>
-    <w:lsdException w:name="No Spacing" w:semiHidden="0" w:uiPriority="1" w:unhideWhenUsed="0" w:qFormat="1"/>
-    <w:lsdException w:name="Light Shading" w:semiHidden="0" w:uiPriority="60" w:unhideWhenUsed="0"/>
-    <w:lsdException w:name="Light List" w:semiHidden="0" w:uiPriority="61" w:unhideWhenUsed="0"/>
-    <w:lsdException w:name="Light Grid" w:semiHidden="0" w:uiPriority="62" w:unhideWhenUsed="0"/>
-    <w:lsdException w:name="Medium Shading 1" w:semiHidden="0" w:uiPriority="63" w:unhideWhenUsed="0"/>
-    <w:lsdException w:name="Medium Shading 2" w:semiHidden="0" w:uiPriority="64" w:unhideWhenUsed="0"/>
-    <w:lsdException w:name="Medium List 1" w:semiHidden="0" w:uiPriority="65" w:unhideWhenUsed="0"/>
-    <w:lsdException w:name="Medium List 2" w:semiHidden="0" w:uiPriority="66" w:unhideWhenUsed="0"/>
-    <w:lsdException w:name="Medium Grid 1" w:semiHidden="0" w:uiPriority="67" w:unhideWhenUsed="0"/>
-    <w:lsdException w:name="Medium Grid 2" w:semiHidden="0" w:uiPriority="68" w:unhideWhenUsed="0"/>
-    <w:lsdException w:name="Medium Grid 3" w:semiHidden="0" w:uiPriority="69" w:unhideWhenUsed="0"/>
-    <w:lsdException w:name="Dark List" w:semiHidden="0" w:uiPriority="70" w:unhideWhenUsed="0"/>
-    <w:lsdException w:name="Colorful Shading" w:semiHidden="0" w:uiPriority="71" w:unhideWhenUsed="0"/>
-    <w:lsdException w:name="Colorful List" w:semiHidden="0" w:uiPriority="72" w:unhideWhenUsed="0"/>
-    <w:lsdException w:name="Colorful Grid" w:semiHidden="0" w:uiPriority="73" w:unhideWhenUsed="0"/>
-    <w:lsdException w:name="Light Shading Accent 1" w:semiHidden="0" w:uiPriority="60" w:unhideWhenUsed="0"/>
-    <w:lsdException w:name="Light List Accent 1" w:semiHidden="0" w:uiPriority="61" w:unhideWhenUsed="0"/>
-    <w:lsdException w:name="Light Grid Accent 1" w:semiHidden="0" w:uiPriority="62" w:unhideWhenUsed="0"/>
-    <w:lsdException w:name="Medium Shading 1 Accent 1" w:semiHidden="0" w:uiPriority="63" w:unhideWhenUsed="0"/>
-    <w:lsdException w:name="Medium Shading 2 Accent 1" w:semiHidden="0" w:uiPriority="64" w:unhideWhenUsed="0"/>
-    <w:lsdException w:name="Medium List 1 Accent 1" w:semiHidden="0" w:uiPriority="65" w:unhideWhenUsed="0"/>
-    <w:lsdException w:name="Revision" w:unhideWhenUsed="0"/>
-    <w:lsdException w:name="List Paragraph" w:semiHidden="0" w:uiPriority="34" w:unhideWhenUsed="0" w:qFormat="1"/>
-    <w:lsdException w:name="Quote" w:semiHidden="0" w:uiPriority="29" w:unhideWhenUsed="0" w:qFormat="1"/>
-    <w:lsdException w:name="Intense Quote" w:semiHidden="0" w:uiPriority="30" w:unhideWhenUsed="0" w:qFormat="1"/>
-    <w:lsdException w:name="Medium List 2 Accent 1" w:semiHidden="0" w:uiPriority="66" w:unhideWhenUsed="0"/>
-    <w:lsdException w:name="Medium Grid 1 Accent 1" w:semiHidden="0" w:uiPriority="67" w:unhideWhenUsed="0"/>
-    <w:lsdException w:name="Medium Grid 2 Accent 1" w:semiHidden="0" w:uiPriority="68" w:unhideWhenUsed="0"/>
-    <w:lsdException w:name="Medium Grid 3 Accent 1" w:semiHidden="0" w:uiPriority="69" w:unhideWhenUsed="0"/>
-    <w:lsdException w:name="Dark List Accent 1" w:semiHidden="0" w:uiPriority="70" w:unhideWhenUsed="0"/>
-    <w:lsdException w:name="Colorful Shading Accent 1" w:semiHidden="0" w:uiPriority="71" w:unhideWhenUsed="0"/>
-    <w:lsdException w:name="Colorful List Accent 1" w:semiHidden="0" w:uiPriority="72" w:unhideWhenUsed="0"/>
-    <w:lsdException w:name="Colorful Grid Accent 1" w:semiHidden="0" w:uiPriority="73" w:unhideWhenUsed="0"/>
-    <w:lsdException w:name="Light Shading Accent 2" w:semiHidden="0" w:uiPriority="60" w:unhideWhenUsed="0"/>
-    <w:lsdException w:name="Light List Accent 2" w:semiHidden="0" w:uiPriority="61" w:unhideWhenUsed="0"/>
-    <w:lsdException w:name="Light Grid Accent 2" w:semiHidden="0" w:uiPriority="62" w:unhideWhenUsed="0"/>
-    <w:lsdException w:name="Medium Shading 1 Accent 2" w:semiHidden="0" w:uiPriority="63" w:unhideWhenUsed="0"/>
-    <w:lsdException w:name="Medium Shading 2 Accent 2" w:semiHidden="0" w:uiPriority="64" w:unhideWhenUsed="0"/>
-    <w:lsdException w:name="Medium List 1 Accent 2" w:semiHidden="0" w:uiPriority="65" w:unhideWhenUsed="0"/>
-    <w:lsdException w:name="Medium List 2 Accent 2" w:semiHidden="0" w:uiPriority="66" w:unhideWhenUsed="0"/>
-    <w:lsdException w:name="Medium Grid 1 Accent 2" w:semiHidden="0" w:uiPriority="67" w:unhideWhenUsed="0"/>
-    <w:lsdException w:name="Medium Grid 2 Accent 2" w:semiHidden="0" w:uiPriority="68" w:unhideWhenUsed="0"/>
-    <w:lsdException w:name="Medium Grid 3 Accent 2" w:semiHidden="0" w:uiPriority="69" w:unhideWhenUsed="0"/>
-    <w:lsdException w:name="Dark List Accent 2" w:semiHidden="0" w:uiPriority="70" w:unhideWhenUsed="0"/>
-    <w:lsdException w:name="Colorful Shading Accent 2" w:semiHidden="0" w:uiPriority="71" w:unhideWhenUsed="0"/>
-    <w:lsdException w:name="Colorful List Accent 2" w:semiHidden="0" w:uiPriority="72" w:unhideWhenUsed="0"/>
-    <w:lsdException w:name="Colorful Grid Accent 2" w:semiHidden="0" w:uiPriority="73" w:unhideWhenUsed="0"/>
-    <w:lsdException w:name="Light Shading Accent 3" w:semiHidden="0" w:uiPriority="60" w:unhideWhenUsed="0"/>
-    <w:lsdException w:name="Light List Accent 3" w:semiHidden="0" w:uiPriority="61" w:unhideWhenUsed="0"/>
-    <w:lsdException w:name="Light Grid Accent 3" w:semiHidden="0" w:uiPriority="62" w:unhideWhenUsed="0"/>
-    <w:lsdException w:name="Medium Shading 1 Accent 3" w:semiHidden="0" w:uiPriority="63" w:unhideWhenUsed="0"/>
-    <w:lsdException w:name="Medium Shading 2 Accent 3" w:semiHidden="0" w:uiPriority="64" w:unhideWhenUsed="0"/>
-    <w:lsdException w:name="Medium List 1 Accent 3" w:semiHidden="0" w:uiPriority="65" w:unhideWhenUsed="0"/>
-    <w:lsdException w:name="Medium List 2 Accent 3" w:semiHidden="0" w:uiPriority="66" w:unhideWhenUsed="0"/>
-    <w:lsdException w:name="Medium Grid 1 Accent 3" w:semiHidden="0" w:uiPriority="67" w:unhideWhenUsed="0"/>
-    <w:lsdException w:name="Medium Grid 2 Accent 3" w:semiHidden="0" w:uiPriority="68" w:unhideWhenUsed="0"/>
-    <w:lsdException w:name="Medium Grid 3 Accent 3" w:semiHidden="0" w:uiPriority="69" w:unhideWhenUsed="0"/>
-    <w:lsdException w:name="Dark List Accent 3" w:semiHidden="0" w:uiPriority="70" w:unhideWhenUsed="0"/>
-    <w:lsdException w:name="Colorful Shading Accent 3" w:semiHidden="0" w:uiPriority="71" w:unhideWhenUsed="0"/>
-    <w:lsdException w:name="Colorful List Accent 3" w:semiHidden="0" w:uiPriority="72" w:unhideWhenUsed="0"/>
-    <w:lsdException w:name="Colorful Grid Accent 3" w:semiHidden="0" w:uiPriority="73" w:unhideWhenUsed="0"/>
-    <w:lsdException w:name="Light Shading Accent 4" w:semiHidden="0" w:uiPriority="60" w:unhideWhenUsed="0"/>
-    <w:lsdException w:name="Light List Accent 4" w:semiHidden="0" w:uiPriority="61" w:unhideWhenUsed="0"/>
-    <w:lsdException w:name="Light Grid Accent 4" w:semiHidden="0" w:uiPriority="62" w:unhideWhenUsed="0"/>
-    <w:lsdException w:name="Medium Shading 1 Accent 4" w:semiHidden="0" w:uiPriority="63" w:unhideWhenUsed="0"/>
-    <w:lsdException w:name="Medium Shading 2 Accent 4" w:semiHidden="0" w:uiPriority="64" w:unhideWhenUsed="0"/>
-    <w:lsdException w:name="Medium List 1 Accent 4" w:semiHidden="0" w:uiPriority="65" w:unhideWhenUsed="0"/>
-    <w:lsdException w:name="Medium List 2 Accent 4" w:semiHidden="0" w:uiPriority="66" w:unhideWhenUsed="0"/>
-    <w:lsdException w:name="Medium Grid 1 Accent 4" w:semiHidden="0" w:uiPriority="67" w:unhideWhenUsed="0"/>
-    <w:lsdException w:name="Medium Grid 2 Accent 4" w:semiHidden="0" w:uiPriority="68" w:unhideWhenUsed="0"/>
-    <w:lsdException w:name="Medium Grid 3 Accent 4" w:semiHidden="0" w:uiPriority="69" w:unhideWhenUsed="0"/>
-    <w:lsdException w:name="Dark List Accent 4" w:semiHidden="0" w:uiPriority="70" w:unhideWhenUsed="0"/>
-    <w:lsdException w:name="Colorful Shading Accent 4" w:semiHidden="0" w:uiPriority="71" w:unhideWhenUsed="0"/>
-    <w:lsdException w:name="Colorful List Accent 4" w:semiHidden="0" w:uiPriority="72" w:unhideWhenUsed="0"/>
-    <w:lsdException w:name="Colorful Grid Accent 4" w:semiHidden="0" w:uiPriority="73" w:unhideWhenUsed="0"/>
-    <w:lsdException w:name="Light Shading Accent 5" w:semiHidden="0" w:uiPriority="60" w:unhideWhenUsed="0"/>
-    <w:lsdException w:name="Light List Accent 5" w:semiHidden="0" w:uiPriority="61" w:unhideWhenUsed="0"/>
-    <w:lsdException w:name="Light Grid Accent 5" w:semiHidden="0" w:uiPriority="62" w:unhideWhenUsed="0"/>
-    <w:lsdException w:name="Medium Shading 1 Accent 5" w:semiHidden="0" w:uiPriority="63" w:unhideWhenUsed="0"/>
-    <w:lsdException w:name="Medium Shading 2 Accent 5" w:semiHidden="0" w:uiPriority="64" w:unhideWhenUsed="0"/>
-    <w:lsdException w:name="Medium List 1 Accent 5" w:semiHidden="0" w:uiPriority="65" w:unhideWhenUsed="0"/>
-    <w:lsdException w:name="Medium List 2 Accent 5" w:semiHidden="0" w:uiPriority="66" w:unhideWhenUsed="0"/>
-    <w:lsdException w:name="Medium Grid 1 Accent 5" w:semiHidden="0" w:uiPriority="67" w:unhideWhenUsed="0"/>
-    <w:lsdException w:name="Medium Grid 2 Accent 5" w:semiHidden="0" w:uiPriority="68" w:unhideWhenUsed="0"/>
-    <w:lsdException w:name="Medium Grid 3 Accent 5" w:semiHidden="0" w:uiPriority="69" w:unhideWhenUsed="0"/>
-    <w:lsdException w:name="Dark List Accent 5" w:semiHidden="0" w:uiPriority="70" w:unhideWhenUsed="0"/>
-    <w:lsdException w:name="Colorful Shading Accent 5" w:semiHidden="0" w:uiPriority="71" w:unhideWhenUsed="0"/>
-    <w:lsdException w:name="Colorful List Accent 5" w:semiHidden="0" w:uiPriority="72" w:unhideWhenUsed="0"/>
-    <w:lsdException w:name="Colorful Grid Accent 5" w:semiHidden="0" w:uiPriority="73" w:unhideWhenUsed="0"/>
-    <w:lsdException w:name="Light Shading Accent 6" w:semiHidden="0" w:uiPriority="60" w:unhideWhenUsed="0"/>
-    <w:lsdException w:name="Light List Accent 6" w:semiHidden="0" w:uiPriority="61" w:unhideWhenUsed="0"/>
-    <w:lsdException w:name="Light Grid Accent 6" w:semiHidden="0" w:uiPriority="62" w:unhideWhenUsed="0"/>
-    <w:lsdException w:name="Medium Shading 1 Accent 6" w:semiHidden="0" w:uiPriority="63" w:unhideWhenUsed="0"/>
-    <w:lsdException w:name="Medium Shading 2 Accent 6" w:semiHidden="0" w:uiPriority="64" w:unhideWhenUsed="0"/>
-    <w:lsdException w:name="Medium List 1 Accent 6" w:semiHidden="0" w:uiPriority="65" w:unhideWhenUsed="0"/>
-    <w:lsdException w:name="Medium List 2 Accent 6" w:semiHidden="0" w:uiPriority="66" w:unhideWhenUsed="0"/>
-    <w:lsdException w:name="Medium Grid 1 Accent 6" w:semiHidden="0" w:uiPriority="67" w:unhideWhenUsed="0"/>
-    <w:lsdException w:name="Medium Grid 2 Accent 6" w:semiHidden="0" w:uiPriority="68" w:unhideWhenUsed="0"/>
-    <w:lsdException w:name="Medium Grid 3 Accent 6" w:semiHidden="0" w:uiPriority="69" w:unhideWhenUsed="0"/>
-    <w:lsdException w:name="Dark List Accent 6" w:semiHidden="0" w:uiPriority="70" w:unhideWhenUsed="0"/>
-    <w:lsdException w:name="Colorful Shading Accent 6" w:semiHidden="0" w:uiPriority="71" w:unhideWhenUsed="0"/>
-    <w:lsdException w:name="Colorful List Accent 6" w:semiHidden="0" w:uiPriority="72" w:unhideWhenUsed="0"/>
-    <w:lsdException w:name="Colorful Grid Accent 6" w:semiHidden="0" w:uiPriority="73" w:unhideWhenUsed="0"/>
-    <w:lsdException w:name="Subtle Emphasis" w:semiHidden="0" w:uiPriority="19" w:unhideWhenUsed="0" w:qFormat="1"/>
-    <w:lsdException w:name="Intense Emphasis" w:semiHidden="0" w:uiPriority="21" w:unhideWhenUsed="0" w:qFormat="1"/>
-    <w:lsdException w:name="Subtle Reference" w:semiHidden="0" w:uiPriority="31" w:unhideWhenUsed="0" w:qFormat="1"/>
-    <w:lsdException w:name="Intense Reference" w:semiHidden="0" w:uiPriority="32" w:unhideWhenUsed="0" w:qFormat="1"/>
-    <w:lsdException w:name="Book Title" w:semiHidden="0" w:uiPriority="33" w:unhideWhenUsed="0" w:qFormat="1"/>
-    <w:lsdException w:name="Bibliography" w:uiPriority="37"/>
-    <w:lsdException w:name="TOC Heading" w:uiPriority="39" w:qFormat="1"/>
+  <w:latentStyles w:defLockedState="0" w:defUIPriority="99" w:defSemiHidden="0" w:defUnhideWhenUsed="0" w:defQFormat="0" w:count="376">
+    <w:lsdException w:name="Normal" w:uiPriority="0" w:qFormat="1"/>
+    <w:lsdException w:name="heading 1" w:uiPriority="9" w:qFormat="1"/>
+    <w:lsdException w:name="heading 2" w:semiHidden="1" w:uiPriority="9" w:unhideWhenUsed="1" w:qFormat="1"/>
+    <w:lsdException w:name="heading 3" w:semiHidden="1" w:uiPriority="9" w:unhideWhenUsed="1" w:qFormat="1"/>
+    <w:lsdException w:name="heading 4" w:semiHidden="1" w:uiPriority="9" w:unhideWhenUsed="1" w:qFormat="1"/>
+    <w:lsdException w:name="heading 5" w:semiHidden="1" w:uiPriority="9" w:unhideWhenUsed="1" w:qFormat="1"/>
+    <w:lsdException w:name="heading 6" w:semiHidden="1" w:uiPriority="9" w:unhideWhenUsed="1" w:qFormat="1"/>
+    <w:lsdException w:name="heading 7" w:semiHidden="1" w:uiPriority="9" w:unhideWhenUsed="1" w:qFormat="1"/>
+    <w:lsdException w:name="heading 8" w:semiHidden="1" w:uiPriority="9" w:unhideWhenUsed="1" w:qFormat="1"/>
+    <w:lsdException w:name="heading 9" w:semiHidden="1" w:uiPriority="9" w:unhideWhenUsed="1" w:qFormat="1"/>
+    <w:lsdException w:name="index 1" w:semiHidden="1" w:unhideWhenUsed="1"/>
+    <w:lsdException w:name="index 2" w:semiHidden="1" w:unhideWhenUsed="1"/>
+    <w:lsdException w:name="index 3" w:semiHidden="1" w:unhideWhenUsed="1"/>
+    <w:lsdException w:name="index 4" w:semiHidden="1" w:unhideWhenUsed="1"/>
+    <w:lsdException w:name="index 5" w:semiHidden="1" w:unhideWhenUsed="1"/>
+    <w:lsdException w:name="index 6" w:semiHidden="1" w:unhideWhenUsed="1"/>
+    <w:lsdException w:name="index 7" w:semiHidden="1" w:unhideWhenUsed="1"/>
+    <w:lsdException w:name="index 8" w:semiHidden="1" w:unhideWhenUsed="1"/>
+    <w:lsdException w:name="index 9" w:semiHidden="1" w:unhideWhenUsed="1"/>
+    <w:lsdException w:name="toc 1" w:semiHidden="1" w:uiPriority="39" w:unhideWhenUsed="1"/>
+    <w:lsdException w:name="toc 2" w:semiHidden="1" w:uiPriority="39" w:unhideWhenUsed="1"/>
+    <w:lsdException w:name="toc 3" w:semiHidden="1" w:uiPriority="39" w:unhideWhenUsed="1"/>
+    <w:lsdException w:name="toc 4" w:semiHidden="1" w:uiPriority="39" w:unhideWhenUsed="1"/>
+    <w:lsdException w:name="toc 5" w:semiHidden="1" w:uiPriority="39" w:unhideWhenUsed="1"/>
+    <w:lsdException w:name="toc 6" w:semiHidden="1" w:uiPriority="39" w:unhideWhenUsed="1"/>
+    <w:lsdException w:name="toc 7" w:semiHidden="1" w:uiPriority="39" w:unhideWhenUsed="1"/>
+    <w:lsdException w:name="toc 8" w:semiHidden="1" w:uiPriority="39" w:unhideWhenUsed="1"/>
+    <w:lsdException w:name="toc 9" w:semiHidden="1" w:uiPriority="39" w:unhideWhenUsed="1"/>
+    <w:lsdException w:name="Normal Indent" w:semiHidden="1" w:unhideWhenUsed="1"/>
+    <w:lsdException w:name="footnote text" w:semiHidden="1" w:unhideWhenUsed="1"/>
+    <w:lsdException w:name="annotation text" w:semiHidden="1" w:unhideWhenUsed="1"/>
+    <w:lsdException w:name="header" w:semiHidden="1" w:unhideWhenUsed="1"/>
+    <w:lsdException w:name="footer" w:semiHidden="1" w:unhideWhenUsed="1"/>
+    <w:lsdException w:name="index heading" w:semiHidden="1" w:unhideWhenUsed="1"/>
+    <w:lsdException w:name="caption" w:semiHidden="1" w:uiPriority="35" w:unhideWhenUsed="1" w:qFormat="1"/>
+    <w:lsdException w:name="table of figures" w:semiHidden="1" w:unhideWhenUsed="1"/>
+    <w:lsdException w:name="envelope address" w:semiHidden="1" w:unhideWhenUsed="1"/>
+    <w:lsdException w:name="envelope return" w:semiHidden="1" w:unhideWhenUsed="1"/>
+    <w:lsdException w:name="footnote reference" w:semiHidden="1" w:unhideWhenUsed="1"/>
+    <w:lsdException w:name="annotation reference" w:semiHidden="1" w:unhideWhenUsed="1"/>
+    <w:lsdException w:name="line number" w:semiHidden="1" w:unhideWhenUsed="1"/>
+    <w:lsdException w:name="page number" w:semiHidden="1" w:unhideWhenUsed="1"/>
+    <w:lsdException w:name="endnote reference" w:semiHidden="1" w:unhideWhenUsed="1"/>
+    <w:lsdException w:name="endnote text" w:semiHidden="1" w:unhideWhenUsed="1"/>
+    <w:lsdException w:name="table of authorities" w:semiHidden="1" w:unhideWhenUsed="1"/>
+    <w:lsdException w:name="macro" w:semiHidden="1" w:unhideWhenUsed="1"/>
+    <w:lsdException w:name="toa heading" w:semiHidden="1" w:unhideWhenUsed="1"/>
+    <w:lsdException w:name="List" w:semiHidden="1" w:unhideWhenUsed="1"/>
+    <w:lsdException w:name="List Bullet" w:semiHidden="1" w:unhideWhenUsed="1"/>
+    <w:lsdException w:name="List Number" w:semiHidden="1" w:unhideWhenUsed="1"/>
+    <w:lsdException w:name="List 2" w:semiHidden="1" w:unhideWhenUsed="1"/>
+    <w:lsdException w:name="List 3" w:semiHidden="1" w:unhideWhenUsed="1"/>
+    <w:lsdException w:name="List 4" w:semiHidden="1" w:unhideWhenUsed="1"/>
+    <w:lsdException w:name="List 5" w:semiHidden="1" w:unhideWhenUsed="1"/>
+    <w:lsdException w:name="List Bullet 2" w:semiHidden="1" w:unhideWhenUsed="1"/>
+    <w:lsdException w:name="List Bullet 3" w:semiHidden="1" w:unhideWhenUsed="1"/>
+    <w:lsdException w:name="List Bullet 4" w:semiHidden="1" w:unhideWhenUsed="1"/>
+    <w:lsdException w:name="List Bullet 5" w:semiHidden="1" w:unhideWhenUsed="1"/>
+    <w:lsdException w:name="List Number 2" w:semiHidden="1" w:unhideWhenUsed="1"/>
+    <w:lsdException w:name="List Number 3" w:semiHidden="1" w:unhideWhenUsed="1"/>
+    <w:lsdException w:name="List Number 4" w:semiHidden="1" w:unhideWhenUsed="1"/>
+    <w:lsdException w:name="List Number 5" w:semiHidden="1" w:unhideWhenUsed="1"/>
+    <w:lsdException w:name="Title" w:uiPriority="10" w:qFormat="1"/>
+    <w:lsdException w:name="Closing" w:semiHidden="1" w:unhideWhenUsed="1"/>
+    <w:lsdException w:name="Signature" w:semiHidden="1" w:unhideWhenUsed="1"/>
+    <w:lsdException w:name="Default Paragraph Font" w:semiHidden="1" w:uiPriority="1" w:unhideWhenUsed="1"/>
+    <w:lsdException w:name="Body Text" w:semiHidden="1" w:unhideWhenUsed="1"/>
+    <w:lsdException w:name="Body Text Indent" w:semiHidden="1" w:unhideWhenUsed="1"/>
+    <w:lsdException w:name="List Continue" w:semiHidden="1" w:unhideWhenUsed="1"/>
+    <w:lsdException w:name="List Continue 2" w:semiHidden="1" w:unhideWhenUsed="1"/>
+    <w:lsdException w:name="List Continue 3" w:semiHidden="1" w:unhideWhenUsed="1"/>
+    <w:lsdException w:name="List Continue 4" w:semiHidden="1" w:unhideWhenUsed="1"/>
+    <w:lsdException w:name="List Continue 5" w:semiHidden="1" w:unhideWhenUsed="1"/>
+    <w:lsdException w:name="Message Header" w:semiHidden="1" w:unhideWhenUsed="1"/>
+    <w:lsdException w:name="Subtitle" w:uiPriority="11" w:qFormat="1"/>
+    <w:lsdException w:name="Salutation" w:semiHidden="1" w:unhideWhenUsed="1"/>
+    <w:lsdException w:name="Date" w:semiHidden="1" w:unhideWhenUsed="1"/>
+    <w:lsdException w:name="Body Text First Indent" w:semiHidden="1" w:unhideWhenUsed="1"/>
+    <w:lsdException w:name="Body Text First Indent 2" w:semiHidden="1" w:unhideWhenUsed="1"/>
+    <w:lsdException w:name="Note Heading" w:semiHidden="1" w:unhideWhenUsed="1"/>
+    <w:lsdException w:name="Body Text 2" w:semiHidden="1" w:unhideWhenUsed="1"/>
+    <w:lsdException w:name="Body Text 3" w:semiHidden="1" w:unhideWhenUsed="1"/>
+    <w:lsdException w:name="Body Text Indent 2" w:semiHidden="1" w:unhideWhenUsed="1"/>
+    <w:lsdException w:name="Body Text Indent 3" w:semiHidden="1" w:unhideWhenUsed="1"/>
+    <w:lsdException w:name="Block Text" w:semiHidden="1" w:unhideWhenUsed="1"/>
+    <w:lsdException w:name="Hyperlink" w:semiHidden="1" w:unhideWhenUsed="1"/>
+    <w:lsdException w:name="FollowedHyperlink" w:semiHidden="1" w:unhideWhenUsed="1"/>
+    <w:lsdException w:name="Strong" w:uiPriority="22" w:qFormat="1"/>
+    <w:lsdException w:name="Emphasis" w:uiPriority="20" w:qFormat="1"/>
+    <w:lsdException w:name="Document Map" w:semiHidden="1" w:unhideWhenUsed="1"/>
+    <w:lsdException w:name="Plain Text" w:semiHidden="1" w:unhideWhenUsed="1"/>
+    <w:lsdException w:name="E-mail Signature" w:semiHidden="1" w:unhideWhenUsed="1"/>
+    <w:lsdException w:name="HTML Top of Form" w:semiHidden="1" w:unhideWhenUsed="1"/>
+    <w:lsdException w:name="HTML Bottom of Form" w:semiHidden="1" w:unhideWhenUsed="1"/>
+    <w:lsdException w:name="Normal (Web)" w:semiHidden="1" w:unhideWhenUsed="1"/>
+    <w:lsdException w:name="HTML Acronym" w:semiHidden="1" w:unhideWhenUsed="1"/>
+    <w:lsdException w:name="HTML Address" w:semiHidden="1" w:unhideWhenUsed="1"/>
+    <w:lsdException w:name="HTML Cite" w:semiHidden="1" w:unhideWhenUsed="1"/>
+    <w:lsdException w:name="HTML Code" w:semiHidden="1" w:unhideWhenUsed="1"/>
+    <w:lsdException w:name="HTML Definition" w:semiHidden="1" w:unhideWhenUsed="1"/>
+    <w:lsdException w:name="HTML Keyboard" w:semiHidden="1" w:unhideWhenUsed="1"/>
+    <w:lsdException w:name="HTML Preformatted" w:semiHidden="1" w:unhideWhenUsed="1"/>
+    <w:lsdException w:name="HTML Sample" w:semiHidden="1" w:unhideWhenUsed="1"/>
+    <w:lsdException w:name="HTML Typewriter" w:semiHidden="1" w:unhideWhenUsed="1"/>
+    <w:lsdException w:name="HTML Variable" w:semiHidden="1" w:unhideWhenUsed="1"/>
+    <w:lsdException w:name="Normal Table" w:semiHidden="1" w:unhideWhenUsed="1"/>
+    <w:lsdException w:name="annotation subject" w:semiHidden="1" w:unhideWhenUsed="1"/>
+    <w:lsdException w:name="No List" w:semiHidden="1" w:unhideWhenUsed="1"/>
+    <w:lsdException w:name="Outline List 1" w:semiHidden="1" w:unhideWhenUsed="1"/>
+    <w:lsdException w:name="Outline List 2" w:semiHidden="1" w:unhideWhenUsed="1"/>
+    <w:lsdException w:name="Outline List 3" w:semiHidden="1" w:unhideWhenUsed="1"/>
+    <w:lsdException w:name="Table Simple 1" w:semiHidden="1" w:unhideWhenUsed="1"/>
+    <w:lsdException w:name="Table Simple 2" w:semiHidden="1" w:unhideWhenUsed="1"/>
+    <w:lsdException w:name="Table Simple 3" w:semiHidden="1" w:unhideWhenUsed="1"/>
+    <w:lsdException w:name="Table Classic 1" w:semiHidden="1" w:unhideWhenUsed="1"/>
+    <w:lsdException w:name="Table Classic 2" w:semiHidden="1" w:unhideWhenUsed="1"/>
+    <w:lsdException w:name="Table Classic 3" w:semiHidden="1" w:unhideWhenUsed="1"/>
+    <w:lsdException w:name="Table Classic 4" w:semiHidden="1" w:unhideWhenUsed="1"/>
+    <w:lsdException w:name="Table Colorful 1" w:semiHidden="1" w:unhideWhenUsed="1"/>
+    <w:lsdException w:name="Table Colorful 2" w:semiHidden="1" w:unhideWhenUsed="1"/>
+    <w:lsdException w:name="Table Colorful 3" w:semiHidden="1" w:unhideWhenUsed="1"/>
+    <w:lsdException w:name="Table Columns 1" w:semiHidden="1" w:unhideWhenUsed="1"/>
+    <w:lsdException w:name="Table Columns 2" w:semiHidden="1" w:unhideWhenUsed="1"/>
+    <w:lsdException w:name="Table Columns 3" w:semiHidden="1" w:unhideWhenUsed="1"/>
+    <w:lsdException w:name="Table Columns 4" w:semiHidden="1" w:unhideWhenUsed="1"/>
+    <w:lsdException w:name="Table Columns 5" w:semiHidden="1" w:unhideWhenUsed="1"/>
+    <w:lsdException w:name="Table Grid 1" w:semiHidden="1" w:unhideWhenUsed="1"/>
+    <w:lsdException w:name="Table Grid 2" w:semiHidden="1" w:unhideWhenUsed="1"/>
+    <w:lsdException w:name="Table Grid 3" w:semiHidden="1" w:unhideWhenUsed="1"/>
+    <w:lsdException w:name="Table Grid 4" w:semiHidden="1" w:unhideWhenUsed="1"/>
+    <w:lsdException w:name="Table Grid 5" w:semiHidden="1" w:unhideWhenUsed="1"/>
+    <w:lsdException w:name="Table Grid 6" w:semiHidden="1" w:unhideWhenUsed="1"/>
+    <w:lsdException w:name="Table Grid 7" w:semiHidden="1" w:unhideWhenUsed="1"/>
+    <w:lsdException w:name="Table Grid 8" w:semiHidden="1" w:unhideWhenUsed="1"/>
+    <w:lsdException w:name="Table List 1" w:semiHidden="1" w:unhideWhenUsed="1"/>
+    <w:lsdException w:name="Table List 2" w:semiHidden="1" w:unhideWhenUsed="1"/>
+    <w:lsdException w:name="Table List 3" w:semiHidden="1" w:unhideWhenUsed="1"/>
+    <w:lsdException w:name="Table List 4" w:semiHidden="1" w:unhideWhenUsed="1"/>
+    <w:lsdException w:name="Table List 5" w:semiHidden="1" w:unhideWhenUsed="1"/>
+    <w:lsdException w:name="Table List 6" w:semiHidden="1" w:unhideWhenUsed="1"/>
+    <w:lsdException w:name="Table List 7" w:semiHidden="1" w:unhideWhenUsed="1"/>
+    <w:lsdException w:name="Table List 8" w:semiHidden="1" w:unhideWhenUsed="1"/>
+    <w:lsdException w:name="Table 3D effects 1" w:semiHidden="1" w:unhideWhenUsed="1"/>
+    <w:lsdException w:name="Table 3D effects 2" w:semiHidden="1" w:unhideWhenUsed="1"/>
+    <w:lsdException w:name="Table 3D effects 3" w:semiHidden="1" w:unhideWhenUsed="1"/>
+    <w:lsdException w:name="Table Contemporary" w:semiHidden="1" w:unhideWhenUsed="1"/>
+    <w:lsdException w:name="Table Elegant" w:semiHidden="1" w:unhideWhenUsed="1"/>
+    <w:lsdException w:name="Table Professional" w:semiHidden="1" w:unhideWhenUsed="1"/>
+    <w:lsdException w:name="Table Subtle 1" w:semiHidden="1" w:unhideWhenUsed="1"/>
+    <w:lsdException w:name="Table Subtle 2" w:semiHidden="1" w:unhideWhenUsed="1"/>
+    <w:lsdException w:name="Table Web 1" w:semiHidden="1" w:unhideWhenUsed="1"/>
+    <w:lsdException w:name="Table Web 2" w:semiHidden="1" w:unhideWhenUsed="1"/>
+    <w:lsdException w:name="Table Web 3" w:semiHidden="1" w:unhideWhenUsed="1"/>
+    <w:lsdException w:name="Balloon Text" w:semiHidden="1" w:unhideWhenUsed="1"/>
+    <w:lsdException w:name="Table Grid" w:semiHidden="1" w:uiPriority="59" w:unhideWhenUsed="1"/>
+    <w:lsdException w:name="Table Theme" w:semiHidden="1" w:unhideWhenUsed="1"/>
+    <w:lsdException w:name="Placeholder Text" w:semiHidden="1"/>
+    <w:lsdException w:name="No Spacing" w:uiPriority="1" w:qFormat="1"/>
+    <w:lsdException w:name="Light Shading" w:uiPriority="60"/>
+    <w:lsdException w:name="Light List" w:uiPriority="61"/>
+    <w:lsdException w:name="Light Grid" w:uiPriority="62"/>
+    <w:lsdException w:name="Medium Shading 1" w:uiPriority="63"/>
+    <w:lsdException w:name="Medium Shading 2" w:uiPriority="64"/>
+    <w:lsdException w:name="Medium List 1" w:uiPriority="65"/>
+    <w:lsdException w:name="Medium List 2" w:uiPriority="66"/>
+    <w:lsdException w:name="Medium Grid 1" w:uiPriority="67"/>
+    <w:lsdException w:name="Medium Grid 2" w:uiPriority="68"/>
+    <w:lsdException w:name="Medium Grid 3" w:uiPriority="69"/>
+    <w:lsdException w:name="Dark List" w:uiPriority="70"/>
+    <w:lsdException w:name="Colorful Shading" w:uiPriority="71"/>
+    <w:lsdException w:name="Colorful List" w:uiPriority="72"/>
+    <w:lsdException w:name="Colorful Grid" w:uiPriority="73"/>
+    <w:lsdException w:name="Light Shading Accent 1" w:uiPriority="60"/>
+    <w:lsdException w:name="Light List Accent 1" w:uiPriority="61"/>
+    <w:lsdException w:name="Light Grid Accent 1" w:uiPriority="62"/>
+    <w:lsdException w:name="Medium Shading 1 Accent 1" w:uiPriority="63"/>
+    <w:lsdException w:name="Medium Shading 2 Accent 1" w:uiPriority="64"/>
+    <w:lsdException w:name="Medium List 1 Accent 1" w:uiPriority="65"/>
+    <w:lsdException w:name="Revision" w:semiHidden="1"/>
+    <w:lsdException w:name="List Paragraph" w:uiPriority="34" w:qFormat="1"/>
+    <w:lsdException w:name="Quote" w:uiPriority="29" w:qFormat="1"/>
+    <w:lsdException w:name="Intense Quote" w:uiPriority="30" w:qFormat="1"/>
+    <w:lsdException w:name="Medium List 2 Accent 1" w:uiPriority="66"/>
+    <w:lsdException w:name="Medium Grid 1 Accent 1" w:uiPriority="67"/>
+    <w:lsdException w:name="Medium Grid 2 Accent 1" w:uiPriority="68"/>
+    <w:lsdException w:name="Medium Grid 3 Accent 1" w:uiPriority="69"/>
+    <w:lsdException w:name="Dark List Accent 1" w:uiPriority="70"/>
+    <w:lsdException w:name="Colorful Shading Accent 1" w:uiPriority="71"/>
+    <w:lsdException w:name="Colorful List Accent 1" w:uiPriority="72"/>
+    <w:lsdException w:name="Colorful Grid Accent 1" w:uiPriority="73"/>
+    <w:lsdException w:name="Light Shading Accent 2" w:uiPriority="60"/>
+    <w:lsdException w:name="Light List Accent 2" w:uiPriority="61"/>
+    <w:lsdException w:name="Light Grid Accent 2" w:uiPriority="62"/>
+    <w:lsdException w:name="Medium Shading 1 Accent 2" w:uiPriority="63"/>
+    <w:lsdException w:name="Medium Shading 2 Accent 2" w:uiPriority="64"/>
+    <w:lsdException w:name="Medium List 1 Accent 2" w:uiPriority="65"/>
+    <w:lsdException w:name="Medium List 2 Accent 2" w:uiPriority="66"/>
+    <w:lsdException w:name="Medium Grid 1 Accent 2" w:uiPriority="67"/>
+    <w:lsdException w:name="Medium Grid 2 Accent 2" w:uiPriority="68"/>
+    <w:lsdException w:name="Medium Grid 3 Accent 2" w:uiPriority="69"/>
+    <w:lsdException w:name="Dark List Accent 2" w:uiPriority="70"/>
+    <w:lsdException w:name="Colorful Shading Accent 2" w:uiPriority="71"/>
+    <w:lsdException w:name="Colorful List Accent 2" w:uiPriority="72"/>
+    <w:lsdException w:name="Colorful Grid Accent 2" w:uiPriority="73"/>
+    <w:lsdException w:name="Light Shading Accent 3" w:uiPriority="60"/>
+    <w:lsdException w:name="Light List Accent 3" w:uiPriority="61"/>
+    <w:lsdException w:name="Light Grid Accent 3" w:uiPriority="62"/>
+    <w:lsdException w:name="Medium Shading 1 Accent 3" w:uiPriority="63"/>
+    <w:lsdException w:name="Medium Shading 2 Accent 3" w:uiPriority="64"/>
+    <w:lsdException w:name="Medium List 1 Accent 3" w:uiPriority="65"/>
+    <w:lsdException w:name="Medium List 2 Accent 3" w:uiPriority="66"/>
+    <w:lsdException w:name="Medium Grid 1 Accent 3" w:uiPriority="67"/>
+    <w:lsdException w:name="Medium Grid 2 Accent 3" w:uiPriority="68"/>
+    <w:lsdException w:name="Medium Grid 3 Accent 3" w:uiPriority="69"/>
+    <w:lsdException w:name="Dark List Accent 3" w:uiPriority="70"/>
+    <w:lsdException w:name="Colorful Shading Accent 3" w:uiPriority="71"/>
+    <w:lsdException w:name="Colorful List Accent 3" w:uiPriority="72"/>
+    <w:lsdException w:name="Colorful Grid Accent 3" w:uiPriority="73"/>
+    <w:lsdException w:name="Light Shading Accent 4" w:uiPriority="60"/>
+    <w:lsdException w:name="Light List Accent 4" w:uiPriority="61"/>
+    <w:lsdException w:name="Light Grid Accent 4" w:uiPriority="62"/>
+    <w:lsdException w:name="Medium Shading 1 Accent 4" w:uiPriority="63"/>
+    <w:lsdException w:name="Medium Shading 2 Accent 4" w:uiPriority="64"/>
+    <w:lsdException w:name="Medium List 1 Accent 4" w:uiPriority="65"/>
+    <w:lsdException w:name="Medium List 2 Accent 4" w:uiPriority="66"/>
+    <w:lsdException w:name="Medium Grid 1 Accent 4" w:uiPriority="67"/>
+    <w:lsdException w:name="Medium Grid 2 Accent 4" w:uiPriority="68"/>
+    <w:lsdException w:name="Medium Grid 3 Accent 4" w:uiPriority="69"/>
+    <w:lsdException w:name="Dark List Accent 4" w:uiPriority="70"/>
+    <w:lsdException w:name="Colorful Shading Accent 4" w:uiPriority="71"/>
+    <w:lsdException w:name="Colorful List Accent 4" w:uiPriority="72"/>
+    <w:lsdException w:name="Colorful Grid Accent 4" w:uiPriority="73"/>
+    <w:lsdException w:name="Light Shading Accent 5" w:uiPriority="60"/>
+    <w:lsdException w:name="Light List Accent 5" w:uiPriority="61"/>
+    <w:lsdException w:name="Light Grid Accent 5" w:uiPriority="62"/>
+    <w:lsdException w:name="Medium Shading 1 Accent 5" w:uiPriority="63"/>
+    <w:lsdException w:name="Medium Shading 2 Accent 5" w:uiPriority="64"/>
+    <w:lsdException w:name="Medium List 1 Accent 5" w:uiPriority="65"/>
+    <w:lsdException w:name="Medium List 2 Accent 5" w:uiPriority="66"/>
+    <w:lsdException w:name="Medium Grid 1 Accent 5" w:uiPriority="67"/>
+    <w:lsdException w:name="Medium Grid 2 Accent 5" w:uiPriority="68"/>
+    <w:lsdException w:name="Medium Grid 3 Accent 5" w:uiPriority="69"/>
+    <w:lsdException w:name="Dark List Accent 5" w:uiPriority="70"/>
+    <w:lsdException w:name="Colorful Shading Accent 5" w:uiPriority="71"/>
+    <w:lsdException w:name="Colorful List Accent 5" w:uiPriority="72"/>
+    <w:lsdException w:name="Colorful Grid Accent 5" w:uiPriority="73"/>
+    <w:lsdException w:name="Light Shading Accent 6" w:uiPriority="60"/>
+    <w:lsdException w:name="Light List Accent 6" w:uiPriority="61"/>
+    <w:lsdException w:name="Light Grid Accent 6" w:uiPriority="62"/>
+    <w:lsdException w:name="Medium Shading 1 Accent 6" w:uiPriority="63"/>
+    <w:lsdException w:name="Medium Shading 2 Accent 6" w:uiPriority="64"/>
+    <w:lsdException w:name="Medium List 1 Accent 6" w:uiPriority="65"/>
+    <w:lsdException w:name="Medium List 2 Accent 6" w:uiPriority="66"/>
+    <w:lsdException w:name="Medium Grid 1 Accent 6" w:uiPriority="67"/>
+    <w:lsdException w:name="Medium Grid 2 Accent 6" w:uiPriority="68"/>
+    <w:lsdException w:name="Medium Grid 3 Accent 6" w:uiPriority="69"/>
+    <w:lsdException w:name="Dark List Accent 6" w:uiPriority="70"/>
+    <w:lsdException w:name="Colorful Shading Accent 6" w:uiPriority="71"/>
+    <w:lsdException w:name="Colorful List Accent 6" w:uiPriority="72"/>
+    <w:lsdException w:name="Colorful Grid Accent 6" w:uiPriority="73"/>
+    <w:lsdException w:name="Subtle Emphasis" w:uiPriority="19" w:qFormat="1"/>
+    <w:lsdException w:name="Intense Emphasis" w:uiPriority="21" w:qFormat="1"/>
+    <w:lsdException w:name="Subtle Reference" w:uiPriority="31" w:qFormat="1"/>
+    <w:lsdException w:name="Intense Reference" w:uiPriority="32" w:qFormat="1"/>
+    <w:lsdException w:name="Book Title" w:uiPriority="33" w:qFormat="1"/>
+    <w:lsdException w:name="Bibliography" w:semiHidden="1" w:uiPriority="37" w:unhideWhenUsed="1"/>
+    <w:lsdException w:name="TOC Heading" w:semiHidden="1" w:uiPriority="39" w:unhideWhenUsed="1" w:qFormat="1"/>
+    <w:lsdException w:name="Plain Table 1" w:uiPriority="41"/>
+    <w:lsdException w:name="Plain Table 2" w:uiPriority="42"/>
+    <w:lsdException w:name="Plain Table 3" w:uiPriority="43"/>
+    <w:lsdException w:name="Plain Table 4" w:uiPriority="44"/>
+    <w:lsdException w:name="Plain Table 5" w:uiPriority="45"/>
+    <w:lsdException w:name="Grid Table Light" w:uiPriority="40"/>
+    <w:lsdException w:name="Grid Table 1 Light" w:uiPriority="46"/>
+    <w:lsdException w:name="Grid Table 2" w:uiPriority="47"/>
+    <w:lsdException w:name="Grid Table 3" w:uiPriority="48"/>
+    <w:lsdException w:name="Grid Table 4" w:uiPriority="49"/>
+    <w:lsdException w:name="Grid Table 5 Dark" w:uiPriority="50"/>
+    <w:lsdException w:name="Grid Table 6 Colorful" w:uiPriority="51"/>
+    <w:lsdException w:name="Grid Table 7 Colorful" w:uiPriority="52"/>
+    <w:lsdException w:name="Grid Table 1 Light Accent 1" w:uiPriority="46"/>
+    <w:lsdException w:name="Grid Table 2 Accent 1" w:uiPriority="47"/>
+    <w:lsdException w:name="Grid Table 3 Accent 1" w:uiPriority="48"/>
+    <w:lsdException w:name="Grid Table 4 Accent 1" w:uiPriority="49"/>
+    <w:lsdException w:name="Grid Table 5 Dark Accent 1" w:uiPriority="50"/>
+    <w:lsdException w:name="Grid Table 6 Colorful Accent 1" w:uiPriority="51"/>
+    <w:lsdException w:name="Grid Table 7 Colorful Accent 1" w:uiPriority="52"/>
+    <w:lsdException w:name="Grid Table 1 Light Accent 2" w:uiPriority="46"/>
+    <w:lsdException w:name="Grid Table 2 Accent 2" w:uiPriority="47"/>
+    <w:lsdException w:name="Grid Table 3 Accent 2" w:uiPriority="48"/>
+    <w:lsdException w:name="Grid Table 4 Accent 2" w:uiPriority="49"/>
+    <w:lsdException w:name="Grid Table 5 Dark Accent 2" w:uiPriority="50"/>
+    <w:lsdException w:name="Grid Table 6 Colorful Accent 2" w:uiPriority="51"/>
+    <w:lsdException w:name="Grid Table 7 Colorful Accent 2" w:uiPriority="52"/>
+    <w:lsdException w:name="Grid Table 1 Light Accent 3" w:uiPriority="46"/>
+    <w:lsdException w:name="Grid Table 2 Accent 3" w:uiPriority="47"/>
+    <w:lsdException w:name="Grid Table 3 Accent 3" w:uiPriority="48"/>
+    <w:lsdException w:name="Grid Table 4 Accent 3" w:uiPriority="49"/>
+    <w:lsdException w:name="Grid Table 5 Dark Accent 3" w:uiPriority="50"/>
+    <w:lsdException w:name="Grid Table 6 Colorful Accent 3" w:uiPriority="51"/>
+    <w:lsdException w:name="Grid Table 7 Colorful Accent 3" w:uiPriority="52"/>
+    <w:lsdException w:name="Grid Table 1 Light Accent 4" w:uiPriority="46"/>
+    <w:lsdException w:name="Grid Table 2 Accent 4" w:uiPriority="47"/>
+    <w:lsdException w:name="Grid Table 3 Accent 4" w:uiPriority="48"/>
+    <w:lsdException w:name="Grid Table 4 Accent 4" w:uiPriority="49"/>
+    <w:lsdException w:name="Grid Table 5 Dark Accent 4" w:uiPriority="50"/>
+    <w:lsdException w:name="Grid Table 6 Colorful Accent 4" w:uiPriority="51"/>
+    <w:lsdException w:name="Grid Table 7 Colorful Accent 4" w:uiPriority="52"/>
+    <w:lsdException w:name="Grid Table 1 Light Accent 5" w:uiPriority="46"/>
+    <w:lsdException w:name="Grid Table 2 Accent 5" w:uiPriority="47"/>
+    <w:lsdException w:name="Grid Table 3 Accent 5" w:uiPriority="48"/>
+    <w:lsdException w:name="Grid Table 4 Accent 5" w:uiPriority="49"/>
+    <w:lsdException w:name="Grid Table 5 Dark Accent 5" w:uiPriority="50"/>
+    <w:lsdException w:name="Grid Table 6 Colorful Accent 5" w:uiPriority="51"/>
+    <w:lsdException w:name="Grid Table 7 Colorful Accent 5" w:uiPriority="52"/>
+    <w:lsdException w:name="Grid Table 1 Light Accent 6" w:uiPriority="46"/>
+    <w:lsdException w:name="Grid Table 2 Accent 6" w:uiPriority="47"/>
+    <w:lsdException w:name="Grid Table 3 Accent 6" w:uiPriority="48"/>
+    <w:lsdException w:name="Grid Table 4 Accent 6" w:uiPriority="49"/>
+    <w:lsdException w:name="Grid Table 5 Dark Accent 6" w:uiPriority="50"/>
+    <w:lsdException w:name="Grid Table 6 Colorful Accent 6" w:uiPriority="51"/>
+    <w:lsdException w:name="Grid Table 7 Colorful Accent 6" w:uiPriority="52"/>
+    <w:lsdException w:name="List Table 1 Light" w:uiPriority="46"/>
+    <w:lsdException w:name="List Table 2" w:uiPriority="47"/>
+    <w:lsdException w:name="List Table 3" w:uiPriority="48"/>
+    <w:lsdException w:name="List Table 4" w:uiPriority="49"/>
+    <w:lsdException w:name="List Table 5 Dark" w:uiPriority="50"/>
+    <w:lsdException w:name="List Table 6 Colorful" w:uiPriority="51"/>
+    <w:lsdException w:name="List Table 7 Colorful" w:uiPriority="52"/>
+    <w:lsdException w:name="List Table 1 Light Accent 1" w:uiPriority="46"/>
+    <w:lsdException w:name="List Table 2 Accent 1" w:uiPriority="47"/>
+    <w:lsdException w:name="List Table 3 Accent 1" w:uiPriority="48"/>
+    <w:lsdException w:name="List Table 4 Accent 1" w:uiPriority="49"/>
+    <w:lsdException w:name="List Table 5 Dark Accent 1" w:uiPriority="50"/>
+    <w:lsdException w:name="List Table 6 Colorful Accent 1" w:uiPriority="51"/>
+    <w:lsdException w:name="List Table 7 Colorful Accent 1" w:uiPriority="52"/>
+    <w:lsdException w:name="List Table 1 Light Accent 2" w:uiPriority="46"/>
+    <w:lsdException w:name="List Table 2 Accent 2" w:uiPriority="47"/>
+    <w:lsdException w:name="List Table 3 Accent 2" w:uiPriority="48"/>
+    <w:lsdException w:name="List Table 4 Accent 2" w:uiPriority="49"/>
+    <w:lsdException w:name="List Table 5 Dark Accent 2" w:uiPriority="50"/>
+    <w:lsdException w:name="List Table 6 Colorful Accent 2" w:uiPriority="51"/>
+    <w:lsdException w:name="List Table 7 Colorful Accent 2" w:uiPriority="52"/>
+    <w:lsdException w:name="List Table 1 Light Accent 3" w:uiPriority="46"/>
+    <w:lsdException w:name="List Table 2 Accent 3" w:uiPriority="47"/>
+    <w:lsdException w:name="List Table 3 Accent 3" w:uiPriority="48"/>
+    <w:lsdException w:name="List Table 4 Accent 3" w:uiPriority="49"/>
+    <w:lsdException w:name="List Table 5 Dark Accent 3" w:uiPriority="50"/>
+    <w:lsdException w:name="List Table 6 Colorful Accent 3" w:uiPriority="51"/>
+    <w:lsdException w:name="List Table 7 Colorful Accent 3" w:uiPriority="52"/>
+    <w:lsdException w:name="List Table 1 Light Accent 4" w:uiPriority="46"/>
+    <w:lsdException w:name="List Table 2 Accent 4" w:uiPriority="47"/>
+    <w:lsdException w:name="List Table 3 Accent 4" w:uiPriority="48"/>
+    <w:lsdException w:name="List Table 4 Accent 4" w:uiPriority="49"/>
+    <w:lsdException w:name="List Table 5 Dark Accent 4" w:uiPriority="50"/>
+    <w:lsdException w:name="List Table 6 Colorful Accent 4" w:uiPriority="51"/>
+    <w:lsdException w:name="List Table 7 Colorful Accent 4" w:uiPriority="52"/>
+    <w:lsdException w:name="List Table 1 Light Accent 5" w:uiPriority="46"/>
+    <w:lsdException w:name="List Table 2 Accent 5" w:uiPriority="47"/>
+    <w:lsdException w:name="List Table 3 Accent 5" w:uiPriority="48"/>
+    <w:lsdException w:name="List Table 4 Accent 5" w:uiPriority="49"/>
+    <w:lsdException w:name="List Table 5 Dark Accent 5" w:uiPriority="50"/>
+    <w:lsdException w:name="List Table 6 Colorful Accent 5" w:uiPriority="51"/>
+    <w:lsdException w:name="List Table 7 Colorful Accent 5" w:uiPriority="52"/>
+    <w:lsdException w:name="List Table 1 Light Accent 6" w:uiPriority="46"/>
+    <w:lsdException w:name="List Table 2 Accent 6" w:uiPriority="47"/>
+    <w:lsdException w:name="List Table 3 Accent 6" w:uiPriority="48"/>
+    <w:lsdException w:name="List Table 4 Accent 6" w:uiPriority="49"/>
+    <w:lsdException w:name="List Table 5 Dark Accent 6" w:uiPriority="50"/>
+    <w:lsdException w:name="List Table 6 Colorful Accent 6" w:uiPriority="51"/>
+    <w:lsdException w:name="List Table 7 Colorful Accent 6" w:uiPriority="52"/>
+    <w:lsdException w:name="Mention" w:semiHidden="1" w:unhideWhenUsed="1"/>
+    <w:lsdException w:name="Smart Hyperlink" w:semiHidden="1" w:unhideWhenUsed="1"/>
+    <w:lsdException w:name="Hashtag" w:semiHidden="1" w:unhideWhenUsed="1"/>
+    <w:lsdException w:name="Unresolved Mention" w:semiHidden="1" w:unhideWhenUsed="1"/>
+    <w:lsdException w:name="Smart Link" w:semiHidden="1" w:unhideWhenUsed="1"/>
   </w:latentStyles>
   <w:style w:type="paragraph" w:default="1" w:styleId="Normal">
     <w:name w:val="Normal"/>

</xml_diff>

<commit_message>
Creacion de pantalla de metas
</commit_message>
<xml_diff>
--- a/MY_PERSONAL_FINANCES/docs/MyPersonalFinances2.docx
+++ b/MY_PERSONAL_FINANCES/docs/MyPersonalFinances2.docx
@@ -1928,72 +1928,762 @@
         </w:rPr>
         <w:t>Descripcion</w:t>
       </w:r>
+      <w:proofErr w:type="spellEnd"/>
+    </w:p>
+    <w:p>
+      <w:pPr>
+        <w:pStyle w:val="Prrafodelista"/>
+        <w:numPr>
+          <w:ilvl w:val="2"/>
+          <w:numId w:val="1"/>
+        </w:numPr>
+        <w:jc w:val="both"/>
+        <w:rPr>
+          <w:highlight w:val="green"/>
+          <w:lang w:val="es-CO"/>
+        </w:rPr>
+      </w:pPr>
+      <w:r>
+        <w:rPr>
+          <w:highlight w:val="green"/>
+          <w:lang w:val="es-CO"/>
+        </w:rPr>
+        <w:t>Valor</w:t>
+      </w:r>
+    </w:p>
+    <w:p>
+      <w:pPr>
+        <w:pStyle w:val="Prrafodelista"/>
+        <w:numPr>
+          <w:ilvl w:val="2"/>
+          <w:numId w:val="1"/>
+        </w:numPr>
+        <w:jc w:val="both"/>
+        <w:rPr>
+          <w:highlight w:val="green"/>
+          <w:lang w:val="es-CO"/>
+        </w:rPr>
+      </w:pPr>
+      <w:r>
+        <w:rPr>
+          <w:highlight w:val="green"/>
+          <w:lang w:val="es-CO"/>
+        </w:rPr>
+        <w:t>Total: Teniendo en cuenta por cada registro si la categoría es de ingreso y egreso</w:t>
+      </w:r>
+    </w:p>
+    <w:p>
+      <w:pPr>
+        <w:pStyle w:val="Prrafodelista"/>
+        <w:numPr>
+          <w:ilvl w:val="0"/>
+          <w:numId w:val="1"/>
+        </w:numPr>
+        <w:jc w:val="both"/>
+        <w:rPr>
+          <w:highlight w:val="green"/>
+          <w:lang w:val="es-CO"/>
+        </w:rPr>
+      </w:pPr>
+      <w:r>
+        <w:rPr>
+          <w:highlight w:val="green"/>
+          <w:lang w:val="es-CO"/>
+        </w:rPr>
+        <w:t>Tablero: Permitir al usuario</w:t>
+      </w:r>
+    </w:p>
+    <w:p>
+      <w:pPr>
+        <w:pStyle w:val="Prrafodelista"/>
+        <w:numPr>
+          <w:ilvl w:val="1"/>
+          <w:numId w:val="1"/>
+        </w:numPr>
+        <w:jc w:val="both"/>
+        <w:rPr>
+          <w:highlight w:val="green"/>
+          <w:lang w:val="es-CO"/>
+        </w:rPr>
+      </w:pPr>
+      <w:r>
+        <w:rPr>
+          <w:highlight w:val="green"/>
+          <w:lang w:val="es-CO"/>
+        </w:rPr>
+        <w:lastRenderedPageBreak/>
+        <w:t>Mediante una consulta observar sus movimientos y resúmenes financieros con los siguientes filtros:</w:t>
+      </w:r>
+    </w:p>
+    <w:p>
+      <w:pPr>
+        <w:pStyle w:val="Prrafodelista"/>
+        <w:numPr>
+          <w:ilvl w:val="2"/>
+          <w:numId w:val="1"/>
+        </w:numPr>
+        <w:jc w:val="both"/>
+        <w:rPr>
+          <w:highlight w:val="green"/>
+          <w:lang w:val="es-CO"/>
+        </w:rPr>
+      </w:pPr>
+      <w:r>
+        <w:rPr>
+          <w:highlight w:val="green"/>
+          <w:lang w:val="es-CO"/>
+        </w:rPr>
+        <w:t>Precisión: Mensual, anual o ninguna</w:t>
+      </w:r>
+    </w:p>
+    <w:p>
+      <w:pPr>
+        <w:pStyle w:val="Prrafodelista"/>
+        <w:numPr>
+          <w:ilvl w:val="2"/>
+          <w:numId w:val="1"/>
+        </w:numPr>
+        <w:jc w:val="both"/>
+        <w:rPr>
+          <w:highlight w:val="green"/>
+          <w:lang w:val="es-CO"/>
+        </w:rPr>
+      </w:pPr>
+      <w:r>
+        <w:rPr>
+          <w:highlight w:val="green"/>
+          <w:lang w:val="es-CO"/>
+        </w:rPr>
+        <w:t>Fuente</w:t>
+      </w:r>
+    </w:p>
+    <w:p>
+      <w:pPr>
+        <w:pStyle w:val="Prrafodelista"/>
+        <w:numPr>
+          <w:ilvl w:val="2"/>
+          <w:numId w:val="1"/>
+        </w:numPr>
+        <w:jc w:val="both"/>
+        <w:rPr>
+          <w:highlight w:val="green"/>
+          <w:lang w:val="es-CO"/>
+        </w:rPr>
+      </w:pPr>
+      <w:r>
+        <w:rPr>
+          <w:highlight w:val="green"/>
+          <w:lang w:val="es-CO"/>
+        </w:rPr>
+        <w:t>Categoría</w:t>
+      </w:r>
+    </w:p>
+    <w:p>
+      <w:pPr>
+        <w:pStyle w:val="Prrafodelista"/>
+        <w:ind w:left="1440"/>
+        <w:jc w:val="both"/>
+        <w:rPr>
+          <w:highlight w:val="green"/>
+          <w:lang w:val="es-CO"/>
+        </w:rPr>
+      </w:pPr>
+      <w:r>
+        <w:rPr>
+          <w:highlight w:val="green"/>
+          <w:lang w:val="es-CO"/>
+        </w:rPr>
+        <w:t>Al consultar deberá presentarle al usuario los siguientes datos:</w:t>
+      </w:r>
+    </w:p>
+    <w:p>
+      <w:pPr>
+        <w:pStyle w:val="Prrafodelista"/>
+        <w:numPr>
+          <w:ilvl w:val="0"/>
+          <w:numId w:val="3"/>
+        </w:numPr>
+        <w:jc w:val="both"/>
+        <w:rPr>
+          <w:highlight w:val="green"/>
+          <w:lang w:val="es-CO"/>
+        </w:rPr>
+      </w:pPr>
+      <w:r>
+        <w:rPr>
+          <w:highlight w:val="green"/>
+          <w:lang w:val="es-CO"/>
+        </w:rPr>
+        <w:t>Balance total</w:t>
+      </w:r>
+    </w:p>
+    <w:p>
+      <w:pPr>
+        <w:pStyle w:val="Prrafodelista"/>
+        <w:numPr>
+          <w:ilvl w:val="0"/>
+          <w:numId w:val="3"/>
+        </w:numPr>
+        <w:jc w:val="both"/>
+        <w:rPr>
+          <w:highlight w:val="green"/>
+          <w:lang w:val="es-CO"/>
+        </w:rPr>
+      </w:pPr>
+      <w:r>
+        <w:rPr>
+          <w:highlight w:val="green"/>
+          <w:lang w:val="es-CO"/>
+        </w:rPr>
+        <w:t>Resumen de las fuentes con los siguientes datos:</w:t>
+      </w:r>
+    </w:p>
+    <w:p>
+      <w:pPr>
+        <w:pStyle w:val="Prrafodelista"/>
+        <w:numPr>
+          <w:ilvl w:val="1"/>
+          <w:numId w:val="3"/>
+        </w:numPr>
+        <w:jc w:val="both"/>
+        <w:rPr>
+          <w:highlight w:val="green"/>
+          <w:lang w:val="es-CO"/>
+        </w:rPr>
+      </w:pPr>
+      <w:r>
+        <w:rPr>
+          <w:highlight w:val="green"/>
+          <w:lang w:val="es-CO"/>
+        </w:rPr>
+        <w:t>Nombre</w:t>
+      </w:r>
+    </w:p>
+    <w:p>
+      <w:pPr>
+        <w:pStyle w:val="Prrafodelista"/>
+        <w:numPr>
+          <w:ilvl w:val="1"/>
+          <w:numId w:val="3"/>
+        </w:numPr>
+        <w:jc w:val="both"/>
+        <w:rPr>
+          <w:highlight w:val="green"/>
+          <w:lang w:val="es-CO"/>
+        </w:rPr>
+      </w:pPr>
+      <w:r>
+        <w:rPr>
+          <w:highlight w:val="green"/>
+          <w:lang w:val="es-CO"/>
+        </w:rPr>
+        <w:t>Egresos</w:t>
+      </w:r>
+    </w:p>
+    <w:p>
+      <w:pPr>
+        <w:pStyle w:val="Prrafodelista"/>
+        <w:numPr>
+          <w:ilvl w:val="1"/>
+          <w:numId w:val="3"/>
+        </w:numPr>
+        <w:jc w:val="both"/>
+        <w:rPr>
+          <w:highlight w:val="green"/>
+          <w:lang w:val="es-CO"/>
+        </w:rPr>
+      </w:pPr>
+      <w:r>
+        <w:rPr>
+          <w:highlight w:val="green"/>
+          <w:lang w:val="es-CO"/>
+        </w:rPr>
+        <w:t>Ingresos</w:t>
+      </w:r>
+    </w:p>
+    <w:p>
+      <w:pPr>
+        <w:pStyle w:val="Prrafodelista"/>
+        <w:numPr>
+          <w:ilvl w:val="1"/>
+          <w:numId w:val="3"/>
+        </w:numPr>
+        <w:jc w:val="both"/>
+        <w:rPr>
+          <w:highlight w:val="green"/>
+          <w:lang w:val="es-CO"/>
+        </w:rPr>
+      </w:pPr>
+      <w:r>
+        <w:rPr>
+          <w:highlight w:val="green"/>
+          <w:lang w:val="es-CO"/>
+        </w:rPr>
+        <w:t>Balance</w:t>
+      </w:r>
+    </w:p>
+    <w:p>
+      <w:pPr>
+        <w:pStyle w:val="Prrafodelista"/>
+        <w:numPr>
+          <w:ilvl w:val="0"/>
+          <w:numId w:val="3"/>
+        </w:numPr>
+        <w:jc w:val="both"/>
+        <w:rPr>
+          <w:highlight w:val="green"/>
+          <w:lang w:val="es-CO"/>
+        </w:rPr>
+      </w:pPr>
+      <w:r>
+        <w:rPr>
+          <w:highlight w:val="green"/>
+          <w:lang w:val="es-CO"/>
+        </w:rPr>
+        <w:t>Resumen de los movimientos con los siguientes datos:</w:t>
+      </w:r>
+    </w:p>
+    <w:p>
+      <w:pPr>
+        <w:pStyle w:val="Prrafodelista"/>
+        <w:numPr>
+          <w:ilvl w:val="1"/>
+          <w:numId w:val="3"/>
+        </w:numPr>
+        <w:jc w:val="both"/>
+        <w:rPr>
+          <w:highlight w:val="green"/>
+          <w:lang w:val="es-CO"/>
+        </w:rPr>
+      </w:pPr>
+      <w:r>
+        <w:rPr>
+          <w:highlight w:val="green"/>
+          <w:lang w:val="es-CO"/>
+        </w:rPr>
+        <w:t>Fecha</w:t>
+      </w:r>
+    </w:p>
+    <w:p>
+      <w:pPr>
+        <w:pStyle w:val="Prrafodelista"/>
+        <w:numPr>
+          <w:ilvl w:val="1"/>
+          <w:numId w:val="3"/>
+        </w:numPr>
+        <w:jc w:val="both"/>
+        <w:rPr>
+          <w:highlight w:val="green"/>
+          <w:lang w:val="es-CO"/>
+        </w:rPr>
+      </w:pPr>
+      <w:proofErr w:type="spellStart"/>
+      <w:r>
+        <w:rPr>
+          <w:highlight w:val="green"/>
+          <w:lang w:val="es-CO"/>
+        </w:rPr>
+        <w:t>Categoria</w:t>
+      </w:r>
+      <w:proofErr w:type="spellEnd"/>
+    </w:p>
+    <w:p>
+      <w:pPr>
+        <w:pStyle w:val="Prrafodelista"/>
+        <w:numPr>
+          <w:ilvl w:val="1"/>
+          <w:numId w:val="3"/>
+        </w:numPr>
+        <w:jc w:val="both"/>
+        <w:rPr>
+          <w:highlight w:val="green"/>
+          <w:lang w:val="es-CO"/>
+        </w:rPr>
+      </w:pPr>
+      <w:r>
+        <w:rPr>
+          <w:highlight w:val="green"/>
+          <w:lang w:val="es-CO"/>
+        </w:rPr>
+        <w:t>Fuente</w:t>
+      </w:r>
+    </w:p>
+    <w:p>
+      <w:pPr>
+        <w:pStyle w:val="Prrafodelista"/>
+        <w:numPr>
+          <w:ilvl w:val="1"/>
+          <w:numId w:val="3"/>
+        </w:numPr>
+        <w:jc w:val="both"/>
+        <w:rPr>
+          <w:highlight w:val="green"/>
+          <w:lang w:val="es-CO"/>
+        </w:rPr>
+      </w:pPr>
+      <w:proofErr w:type="spellStart"/>
+      <w:r>
+        <w:rPr>
+          <w:highlight w:val="green"/>
+          <w:lang w:val="es-CO"/>
+        </w:rPr>
+        <w:t>Descripcion</w:t>
+      </w:r>
+      <w:proofErr w:type="spellEnd"/>
+    </w:p>
+    <w:p>
+      <w:pPr>
+        <w:pStyle w:val="Prrafodelista"/>
+        <w:numPr>
+          <w:ilvl w:val="1"/>
+          <w:numId w:val="3"/>
+        </w:numPr>
+        <w:jc w:val="both"/>
+        <w:rPr>
+          <w:highlight w:val="green"/>
+          <w:lang w:val="es-CO"/>
+        </w:rPr>
+      </w:pPr>
+      <w:r>
+        <w:rPr>
+          <w:highlight w:val="green"/>
+          <w:lang w:val="es-CO"/>
+        </w:rPr>
+        <w:t>Valor</w:t>
+      </w:r>
+    </w:p>
+    <w:p>
+      <w:pPr>
+        <w:pStyle w:val="Prrafodelista"/>
+        <w:numPr>
+          <w:ilvl w:val="0"/>
+          <w:numId w:val="3"/>
+        </w:numPr>
+        <w:jc w:val="both"/>
+        <w:rPr>
+          <w:highlight w:val="green"/>
+          <w:lang w:val="es-CO"/>
+        </w:rPr>
+      </w:pPr>
+      <w:r>
+        <w:rPr>
+          <w:highlight w:val="green"/>
+          <w:lang w:val="es-CO"/>
+        </w:rPr>
+        <w:t>Gráfico de torta de balance por categorías.</w:t>
+      </w:r>
+    </w:p>
+    <w:p>
+      <w:pPr>
+        <w:pStyle w:val="Prrafodelista"/>
+        <w:numPr>
+          <w:ilvl w:val="0"/>
+          <w:numId w:val="3"/>
+        </w:numPr>
+        <w:jc w:val="both"/>
+        <w:rPr>
+          <w:highlight w:val="yellow"/>
+          <w:lang w:val="es-CO"/>
+        </w:rPr>
+      </w:pPr>
+      <w:r>
+        <w:rPr>
+          <w:highlight w:val="yellow"/>
+          <w:lang w:val="es-CO"/>
+        </w:rPr>
+        <w:t xml:space="preserve">Gráfico de torta de balance por </w:t>
+      </w:r>
+      <w:proofErr w:type="gramStart"/>
+      <w:r>
+        <w:rPr>
+          <w:highlight w:val="yellow"/>
+          <w:lang w:val="es-CO"/>
+        </w:rPr>
+        <w:t>fuentes.</w:t>
+      </w:r>
+      <w:r>
+        <w:rPr>
+          <w:highlight w:val="yellow"/>
+          <w:lang w:val="es-CO"/>
+        </w:rPr>
+        <w:t>-</w:t>
+      </w:r>
+      <w:proofErr w:type="gramEnd"/>
+      <w:r>
+        <w:rPr>
+          <w:highlight w:val="yellow"/>
+          <w:lang w:val="es-CO"/>
+        </w:rPr>
+        <w:t>&gt; De línea de ahorro</w:t>
+      </w:r>
+    </w:p>
+    <w:p>
+      <w:pPr>
+        <w:pStyle w:val="Prrafodelista"/>
+        <w:numPr>
+          <w:ilvl w:val="0"/>
+          <w:numId w:val="1"/>
+        </w:numPr>
+        <w:jc w:val="both"/>
+        <w:rPr>
+          <w:highlight w:val="green"/>
+          <w:lang w:val="es-CO"/>
+        </w:rPr>
+      </w:pPr>
+      <w:r>
+        <w:rPr>
+          <w:highlight w:val="green"/>
+          <w:lang w:val="es-CO"/>
+        </w:rPr>
+        <w:t>Meta</w:t>
+      </w:r>
+      <w:r>
+        <w:rPr>
+          <w:highlight w:val="green"/>
+          <w:lang w:val="es-CO"/>
+        </w:rPr>
+        <w:t>: Permitir al usuario</w:t>
+      </w:r>
+    </w:p>
+    <w:p>
+      <w:pPr>
+        <w:pStyle w:val="Prrafodelista"/>
+        <w:numPr>
+          <w:ilvl w:val="1"/>
+          <w:numId w:val="1"/>
+        </w:numPr>
+        <w:jc w:val="both"/>
+        <w:rPr>
+          <w:highlight w:val="green"/>
+          <w:lang w:val="es-CO"/>
+        </w:rPr>
+      </w:pPr>
+      <w:r>
+        <w:rPr>
+          <w:highlight w:val="green"/>
+          <w:lang w:val="es-CO"/>
+        </w:rPr>
+        <w:t xml:space="preserve">Listar sus </w:t>
+      </w:r>
+      <w:r>
+        <w:rPr>
+          <w:highlight w:val="green"/>
+          <w:lang w:val="es-CO"/>
+        </w:rPr>
+        <w:t>metas</w:t>
+      </w:r>
+      <w:r>
+        <w:rPr>
+          <w:highlight w:val="green"/>
+          <w:lang w:val="es-CO"/>
+        </w:rPr>
+        <w:t xml:space="preserve"> y observar el estado actua</w:t>
+      </w:r>
+      <w:r>
+        <w:rPr>
+          <w:highlight w:val="green"/>
+          <w:lang w:val="es-CO"/>
+        </w:rPr>
+        <w:t>l de las misma</w:t>
+      </w:r>
+      <w:r>
+        <w:rPr>
+          <w:highlight w:val="green"/>
+          <w:lang w:val="es-CO"/>
+        </w:rPr>
+        <w:t>s, en orden de fecha final de manera descendente, con los siguientes datos:</w:t>
+      </w:r>
+    </w:p>
+    <w:p>
+      <w:pPr>
+        <w:pStyle w:val="Prrafodelista"/>
+        <w:numPr>
+          <w:ilvl w:val="2"/>
+          <w:numId w:val="1"/>
+        </w:numPr>
+        <w:jc w:val="both"/>
+        <w:rPr>
+          <w:highlight w:val="green"/>
+          <w:lang w:val="es-CO"/>
+        </w:rPr>
+      </w:pPr>
+      <w:r>
+        <w:rPr>
+          <w:highlight w:val="green"/>
+          <w:lang w:val="es-CO"/>
+        </w:rPr>
+        <w:t>Nombre del presupuesto</w:t>
+      </w:r>
+    </w:p>
+    <w:p>
+      <w:pPr>
+        <w:pStyle w:val="Prrafodelista"/>
+        <w:numPr>
+          <w:ilvl w:val="2"/>
+          <w:numId w:val="1"/>
+        </w:numPr>
+        <w:jc w:val="both"/>
+        <w:rPr>
+          <w:highlight w:val="green"/>
+          <w:lang w:val="es-CO"/>
+        </w:rPr>
+      </w:pPr>
+      <w:r>
+        <w:rPr>
+          <w:highlight w:val="green"/>
+          <w:lang w:val="es-CO"/>
+        </w:rPr>
+        <w:t>Tipo (Meta de ahorro, Meta de gasto)</w:t>
+      </w:r>
+    </w:p>
+    <w:p>
+      <w:pPr>
+        <w:pStyle w:val="Prrafodelista"/>
+        <w:numPr>
+          <w:ilvl w:val="2"/>
+          <w:numId w:val="1"/>
+        </w:numPr>
+        <w:jc w:val="both"/>
+        <w:rPr>
+          <w:highlight w:val="green"/>
+          <w:lang w:val="es-CO"/>
+        </w:rPr>
+      </w:pPr>
+      <w:r>
+        <w:rPr>
+          <w:highlight w:val="green"/>
+          <w:lang w:val="es-CO"/>
+        </w:rPr>
+        <w:t>Valor de la meta</w:t>
+      </w:r>
+    </w:p>
+    <w:p>
+      <w:pPr>
+        <w:pStyle w:val="Prrafodelista"/>
+        <w:numPr>
+          <w:ilvl w:val="2"/>
+          <w:numId w:val="1"/>
+        </w:numPr>
+        <w:jc w:val="both"/>
+        <w:rPr>
+          <w:highlight w:val="green"/>
+          <w:lang w:val="es-CO"/>
+        </w:rPr>
+      </w:pPr>
+      <w:r>
+        <w:rPr>
+          <w:highlight w:val="green"/>
+          <w:lang w:val="es-CO"/>
+        </w:rPr>
+        <w:t>Valor del balance</w:t>
+      </w:r>
+    </w:p>
+    <w:p>
+      <w:pPr>
+        <w:pStyle w:val="Prrafodelista"/>
+        <w:numPr>
+          <w:ilvl w:val="2"/>
+          <w:numId w:val="1"/>
+        </w:numPr>
+        <w:jc w:val="both"/>
+        <w:rPr>
+          <w:highlight w:val="green"/>
+          <w:lang w:val="es-CO"/>
+        </w:rPr>
+      </w:pPr>
+      <w:r>
+        <w:rPr>
+          <w:highlight w:val="green"/>
+          <w:lang w:val="es-CO"/>
+        </w:rPr>
+        <w:t xml:space="preserve">Porcentaje de </w:t>
+      </w:r>
+      <w:r>
+        <w:rPr>
+          <w:highlight w:val="green"/>
+          <w:lang w:val="es-CO"/>
+        </w:rPr>
+        <w:t>tiempo transcurrido</w:t>
+      </w:r>
+    </w:p>
+    <w:p>
+      <w:pPr>
+        <w:pStyle w:val="Prrafodelista"/>
+        <w:numPr>
+          <w:ilvl w:val="2"/>
+          <w:numId w:val="1"/>
+        </w:numPr>
+        <w:jc w:val="both"/>
+        <w:rPr>
+          <w:highlight w:val="green"/>
+          <w:lang w:val="es-CO"/>
+        </w:rPr>
+      </w:pPr>
+      <w:r>
+        <w:rPr>
+          <w:highlight w:val="green"/>
+          <w:lang w:val="es-CO"/>
+        </w:rPr>
+        <w:t xml:space="preserve">Valor meta vs balance con porcentaje, dependiendo de si se </w:t>
+      </w:r>
+      <w:proofErr w:type="spellStart"/>
+      <w:r>
+        <w:rPr>
+          <w:highlight w:val="green"/>
+          <w:lang w:val="es-CO"/>
+        </w:rPr>
+        <w:t>esta</w:t>
+      </w:r>
+      <w:proofErr w:type="spellEnd"/>
+      <w:r>
+        <w:rPr>
+          <w:highlight w:val="green"/>
+          <w:lang w:val="es-CO"/>
+        </w:rPr>
+        <w:t xml:space="preserve"> cumpliendo la meta o no se coloreara el porcentaje de manera distinta.</w:t>
+      </w:r>
+    </w:p>
+    <w:p>
+      <w:pPr>
+        <w:pStyle w:val="Prrafodelista"/>
+        <w:numPr>
+          <w:ilvl w:val="2"/>
+          <w:numId w:val="1"/>
+        </w:numPr>
+        <w:jc w:val="both"/>
+        <w:rPr>
+          <w:lang w:val="es-CO"/>
+        </w:rPr>
+      </w:pPr>
+      <w:r>
+        <w:rPr>
+          <w:lang w:val="es-CO"/>
+        </w:rPr>
+        <w:t>Exitoso, Fallido, Cumpliendo o no cumpliendo, dependiendo del tiempo de la meta.</w:t>
+      </w:r>
+    </w:p>
+    <w:p>
+      <w:pPr>
+        <w:pStyle w:val="Prrafodelista"/>
+        <w:numPr>
+          <w:ilvl w:val="1"/>
+          <w:numId w:val="1"/>
+        </w:numPr>
+        <w:jc w:val="both"/>
+        <w:rPr>
+          <w:highlight w:val="green"/>
+          <w:lang w:val="es-CO"/>
+        </w:rPr>
+      </w:pPr>
+      <w:r>
+        <w:rPr>
+          <w:highlight w:val="green"/>
+          <w:lang w:val="es-CO"/>
+        </w:rPr>
+        <w:t>Editar sus metas (Nombre, Tipo, Valor)</w:t>
+      </w:r>
       <w:bookmarkStart w:id="0" w:name="_GoBack"/>
       <w:bookmarkEnd w:id="0"/>
-      <w:proofErr w:type="spellEnd"/>
-    </w:p>
-    <w:p>
-      <w:pPr>
-        <w:pStyle w:val="Prrafodelista"/>
-        <w:numPr>
-          <w:ilvl w:val="2"/>
-          <w:numId w:val="1"/>
-        </w:numPr>
-        <w:jc w:val="both"/>
-        <w:rPr>
-          <w:highlight w:val="green"/>
-          <w:lang w:val="es-CO"/>
-        </w:rPr>
-      </w:pPr>
-      <w:r>
-        <w:rPr>
-          <w:highlight w:val="green"/>
-          <w:lang w:val="es-CO"/>
-        </w:rPr>
-        <w:t>Valor</w:t>
-      </w:r>
-    </w:p>
-    <w:p>
-      <w:pPr>
-        <w:pStyle w:val="Prrafodelista"/>
-        <w:numPr>
-          <w:ilvl w:val="2"/>
-          <w:numId w:val="1"/>
-        </w:numPr>
-        <w:jc w:val="both"/>
-        <w:rPr>
-          <w:highlight w:val="green"/>
-          <w:lang w:val="es-CO"/>
-        </w:rPr>
-      </w:pPr>
-      <w:r>
-        <w:rPr>
-          <w:highlight w:val="green"/>
-          <w:lang w:val="es-CO"/>
-        </w:rPr>
-        <w:t>Total: Teniendo en cuenta por cada registro si la categoría es de ingreso y egreso</w:t>
-      </w:r>
-    </w:p>
-    <w:p>
-      <w:pPr>
-        <w:pStyle w:val="Prrafodelista"/>
-        <w:numPr>
-          <w:ilvl w:val="0"/>
-          <w:numId w:val="1"/>
-        </w:numPr>
-        <w:jc w:val="both"/>
-        <w:rPr>
-          <w:highlight w:val="green"/>
-          <w:lang w:val="es-CO"/>
-        </w:rPr>
-      </w:pPr>
-      <w:r>
-        <w:rPr>
-          <w:highlight w:val="green"/>
-          <w:lang w:val="es-CO"/>
-        </w:rPr>
-        <w:t>Tablero: Permitir al usuario</w:t>
-      </w:r>
     </w:p>
     <w:p>
       <w:pPr>
@@ -2013,131 +2703,7 @@
           <w:highlight w:val="green"/>
           <w:lang w:val="es-CO"/>
         </w:rPr>
-        <w:lastRenderedPageBreak/>
-        <w:t>Mediante una consulta observar sus movimientos y resúmenes financieros con los siguientes filtros:</w:t>
-      </w:r>
-    </w:p>
-    <w:p>
-      <w:pPr>
-        <w:pStyle w:val="Prrafodelista"/>
-        <w:numPr>
-          <w:ilvl w:val="2"/>
-          <w:numId w:val="1"/>
-        </w:numPr>
-        <w:jc w:val="both"/>
-        <w:rPr>
-          <w:highlight w:val="green"/>
-          <w:lang w:val="es-CO"/>
-        </w:rPr>
-      </w:pPr>
-      <w:r>
-        <w:rPr>
-          <w:highlight w:val="green"/>
-          <w:lang w:val="es-CO"/>
-        </w:rPr>
-        <w:t>Precisión: Mensual, anual o ninguna</w:t>
-      </w:r>
-    </w:p>
-    <w:p>
-      <w:pPr>
-        <w:pStyle w:val="Prrafodelista"/>
-        <w:numPr>
-          <w:ilvl w:val="2"/>
-          <w:numId w:val="1"/>
-        </w:numPr>
-        <w:jc w:val="both"/>
-        <w:rPr>
-          <w:highlight w:val="green"/>
-          <w:lang w:val="es-CO"/>
-        </w:rPr>
-      </w:pPr>
-      <w:r>
-        <w:rPr>
-          <w:highlight w:val="green"/>
-          <w:lang w:val="es-CO"/>
-        </w:rPr>
-        <w:t>Fuente</w:t>
-      </w:r>
-    </w:p>
-    <w:p>
-      <w:pPr>
-        <w:pStyle w:val="Prrafodelista"/>
-        <w:numPr>
-          <w:ilvl w:val="2"/>
-          <w:numId w:val="1"/>
-        </w:numPr>
-        <w:jc w:val="both"/>
-        <w:rPr>
-          <w:highlight w:val="green"/>
-          <w:lang w:val="es-CO"/>
-        </w:rPr>
-      </w:pPr>
-      <w:r>
-        <w:rPr>
-          <w:highlight w:val="green"/>
-          <w:lang w:val="es-CO"/>
-        </w:rPr>
-        <w:t>Categoría</w:t>
-      </w:r>
-    </w:p>
-    <w:p>
-      <w:pPr>
-        <w:pStyle w:val="Prrafodelista"/>
-        <w:ind w:left="1440"/>
-        <w:jc w:val="both"/>
-        <w:rPr>
-          <w:highlight w:val="green"/>
-          <w:lang w:val="es-CO"/>
-        </w:rPr>
-      </w:pPr>
-      <w:r>
-        <w:rPr>
-          <w:highlight w:val="green"/>
-          <w:lang w:val="es-CO"/>
-        </w:rPr>
-        <w:t>Al consultar deberá presentarle al usuario los siguientes datos:</w:t>
-      </w:r>
-    </w:p>
-    <w:p>
-      <w:pPr>
-        <w:pStyle w:val="Prrafodelista"/>
-        <w:numPr>
-          <w:ilvl w:val="0"/>
-          <w:numId w:val="3"/>
-        </w:numPr>
-        <w:jc w:val="both"/>
-        <w:rPr>
-          <w:highlight w:val="green"/>
-          <w:lang w:val="es-CO"/>
-        </w:rPr>
-      </w:pPr>
-      <w:r>
-        <w:rPr>
-          <w:highlight w:val="green"/>
-          <w:lang w:val="es-CO"/>
-        </w:rPr>
-        <w:t>Balance total</w:t>
-      </w:r>
-    </w:p>
-    <w:p>
-      <w:pPr>
-        <w:pStyle w:val="Prrafodelista"/>
-        <w:numPr>
-          <w:ilvl w:val="0"/>
-          <w:numId w:val="3"/>
-        </w:numPr>
-        <w:jc w:val="both"/>
-        <w:rPr>
-          <w:highlight w:val="green"/>
-          <w:lang w:val="es-CO"/>
-        </w:rPr>
-      </w:pPr>
-      <w:r>
-        <w:rPr>
-          <w:highlight w:val="green"/>
-          <w:lang w:val="es-CO"/>
-        </w:rPr>
-        <w:t>Resumen de las fuentes con los siguientes datos:</w:t>
+        <w:t>Eliminar sus metas</w:t>
       </w:r>
     </w:p>
     <w:p>
@@ -2145,553 +2711,17 @@
         <w:pStyle w:val="Prrafodelista"/>
         <w:numPr>
           <w:ilvl w:val="1"/>
-          <w:numId w:val="3"/>
-        </w:numPr>
-        <w:jc w:val="both"/>
-        <w:rPr>
-          <w:highlight w:val="green"/>
-          <w:lang w:val="es-CO"/>
-        </w:rPr>
-      </w:pPr>
-      <w:r>
-        <w:rPr>
-          <w:highlight w:val="green"/>
-          <w:lang w:val="es-CO"/>
-        </w:rPr>
-        <w:t>Nombre</w:t>
-      </w:r>
-    </w:p>
-    <w:p>
-      <w:pPr>
-        <w:pStyle w:val="Prrafodelista"/>
-        <w:numPr>
-          <w:ilvl w:val="1"/>
-          <w:numId w:val="3"/>
-        </w:numPr>
-        <w:jc w:val="both"/>
-        <w:rPr>
-          <w:highlight w:val="green"/>
-          <w:lang w:val="es-CO"/>
-        </w:rPr>
-      </w:pPr>
-      <w:r>
-        <w:rPr>
-          <w:highlight w:val="green"/>
-          <w:lang w:val="es-CO"/>
-        </w:rPr>
-        <w:t>Egresos</w:t>
-      </w:r>
-    </w:p>
-    <w:p>
-      <w:pPr>
-        <w:pStyle w:val="Prrafodelista"/>
-        <w:numPr>
-          <w:ilvl w:val="1"/>
-          <w:numId w:val="3"/>
-        </w:numPr>
-        <w:jc w:val="both"/>
-        <w:rPr>
-          <w:highlight w:val="green"/>
-          <w:lang w:val="es-CO"/>
-        </w:rPr>
-      </w:pPr>
-      <w:r>
-        <w:rPr>
-          <w:highlight w:val="green"/>
-          <w:lang w:val="es-CO"/>
-        </w:rPr>
-        <w:t>Ingresos</w:t>
-      </w:r>
-    </w:p>
-    <w:p>
-      <w:pPr>
-        <w:pStyle w:val="Prrafodelista"/>
-        <w:numPr>
-          <w:ilvl w:val="1"/>
-          <w:numId w:val="3"/>
-        </w:numPr>
-        <w:jc w:val="both"/>
-        <w:rPr>
-          <w:highlight w:val="green"/>
-          <w:lang w:val="es-CO"/>
-        </w:rPr>
-      </w:pPr>
-      <w:r>
-        <w:rPr>
-          <w:highlight w:val="green"/>
-          <w:lang w:val="es-CO"/>
-        </w:rPr>
-        <w:t>Balance</w:t>
-      </w:r>
-    </w:p>
-    <w:p>
-      <w:pPr>
-        <w:pStyle w:val="Prrafodelista"/>
-        <w:numPr>
-          <w:ilvl w:val="0"/>
-          <w:numId w:val="3"/>
-        </w:numPr>
-        <w:jc w:val="both"/>
-        <w:rPr>
-          <w:highlight w:val="green"/>
-          <w:lang w:val="es-CO"/>
-        </w:rPr>
-      </w:pPr>
-      <w:r>
-        <w:rPr>
-          <w:highlight w:val="green"/>
-          <w:lang w:val="es-CO"/>
-        </w:rPr>
-        <w:t>Resumen de los movimientos con los siguientes datos:</w:t>
-      </w:r>
-    </w:p>
-    <w:p>
-      <w:pPr>
-        <w:pStyle w:val="Prrafodelista"/>
-        <w:numPr>
-          <w:ilvl w:val="1"/>
-          <w:numId w:val="3"/>
-        </w:numPr>
-        <w:jc w:val="both"/>
-        <w:rPr>
-          <w:highlight w:val="green"/>
-          <w:lang w:val="es-CO"/>
-        </w:rPr>
-      </w:pPr>
-      <w:r>
-        <w:rPr>
-          <w:highlight w:val="green"/>
-          <w:lang w:val="es-CO"/>
-        </w:rPr>
-        <w:t>Fecha</w:t>
-      </w:r>
-    </w:p>
-    <w:p>
-      <w:pPr>
-        <w:pStyle w:val="Prrafodelista"/>
-        <w:numPr>
-          <w:ilvl w:val="1"/>
-          <w:numId w:val="3"/>
-        </w:numPr>
-        <w:jc w:val="both"/>
-        <w:rPr>
-          <w:highlight w:val="green"/>
-          <w:lang w:val="es-CO"/>
-        </w:rPr>
-      </w:pPr>
-      <w:proofErr w:type="spellStart"/>
-      <w:r>
-        <w:rPr>
-          <w:highlight w:val="green"/>
-          <w:lang w:val="es-CO"/>
-        </w:rPr>
-        <w:t>Categoria</w:t>
-      </w:r>
-      <w:proofErr w:type="spellEnd"/>
-    </w:p>
-    <w:p>
-      <w:pPr>
-        <w:pStyle w:val="Prrafodelista"/>
-        <w:numPr>
-          <w:ilvl w:val="1"/>
-          <w:numId w:val="3"/>
-        </w:numPr>
-        <w:jc w:val="both"/>
-        <w:rPr>
-          <w:highlight w:val="green"/>
-          <w:lang w:val="es-CO"/>
-        </w:rPr>
-      </w:pPr>
-      <w:r>
-        <w:rPr>
-          <w:highlight w:val="green"/>
-          <w:lang w:val="es-CO"/>
-        </w:rPr>
-        <w:t>Fuente</w:t>
-      </w:r>
-    </w:p>
-    <w:p>
-      <w:pPr>
-        <w:pStyle w:val="Prrafodelista"/>
-        <w:numPr>
-          <w:ilvl w:val="1"/>
-          <w:numId w:val="3"/>
-        </w:numPr>
-        <w:jc w:val="both"/>
-        <w:rPr>
-          <w:highlight w:val="green"/>
-          <w:lang w:val="es-CO"/>
-        </w:rPr>
-      </w:pPr>
-      <w:proofErr w:type="spellStart"/>
-      <w:r>
-        <w:rPr>
-          <w:highlight w:val="green"/>
-          <w:lang w:val="es-CO"/>
-        </w:rPr>
-        <w:t>Descripcion</w:t>
-      </w:r>
-      <w:proofErr w:type="spellEnd"/>
-    </w:p>
-    <w:p>
-      <w:pPr>
-        <w:pStyle w:val="Prrafodelista"/>
-        <w:numPr>
-          <w:ilvl w:val="1"/>
-          <w:numId w:val="3"/>
-        </w:numPr>
-        <w:jc w:val="both"/>
-        <w:rPr>
-          <w:highlight w:val="green"/>
-          <w:lang w:val="es-CO"/>
-        </w:rPr>
-      </w:pPr>
-      <w:r>
-        <w:rPr>
-          <w:highlight w:val="green"/>
-          <w:lang w:val="es-CO"/>
-        </w:rPr>
-        <w:t>Valor</w:t>
-      </w:r>
-    </w:p>
-    <w:p>
-      <w:pPr>
-        <w:pStyle w:val="Prrafodelista"/>
-        <w:numPr>
-          <w:ilvl w:val="0"/>
-          <w:numId w:val="3"/>
-        </w:numPr>
-        <w:jc w:val="both"/>
-        <w:rPr>
-          <w:highlight w:val="green"/>
-          <w:lang w:val="es-CO"/>
-        </w:rPr>
-      </w:pPr>
-      <w:r>
-        <w:rPr>
-          <w:highlight w:val="green"/>
-          <w:lang w:val="es-CO"/>
-        </w:rPr>
-        <w:t>Gráfico de torta de balance por categorías.</w:t>
-      </w:r>
-    </w:p>
-    <w:p>
-      <w:pPr>
-        <w:pStyle w:val="Prrafodelista"/>
-        <w:numPr>
-          <w:ilvl w:val="0"/>
-          <w:numId w:val="3"/>
-        </w:numPr>
-        <w:jc w:val="both"/>
-        <w:rPr>
-          <w:highlight w:val="yellow"/>
-          <w:lang w:val="es-CO"/>
-        </w:rPr>
-      </w:pPr>
-      <w:r>
-        <w:rPr>
-          <w:highlight w:val="yellow"/>
-          <w:lang w:val="es-CO"/>
-        </w:rPr>
-        <w:t xml:space="preserve">Gráfico de torta de balance por </w:t>
-      </w:r>
-      <w:proofErr w:type="gramStart"/>
-      <w:r>
-        <w:rPr>
-          <w:highlight w:val="yellow"/>
-          <w:lang w:val="es-CO"/>
-        </w:rPr>
-        <w:t>fuentes.</w:t>
-      </w:r>
-      <w:r>
-        <w:rPr>
-          <w:highlight w:val="yellow"/>
-          <w:lang w:val="es-CO"/>
-        </w:rPr>
-        <w:t>-</w:t>
-      </w:r>
-      <w:proofErr w:type="gramEnd"/>
-      <w:r>
-        <w:rPr>
-          <w:highlight w:val="yellow"/>
-          <w:lang w:val="es-CO"/>
-        </w:rPr>
-        <w:t>&gt; De línea de ahorro</w:t>
-      </w:r>
-    </w:p>
-    <w:p>
-      <w:pPr>
-        <w:pStyle w:val="Prrafodelista"/>
-        <w:numPr>
-          <w:ilvl w:val="0"/>
-          <w:numId w:val="1"/>
-        </w:numPr>
-        <w:jc w:val="both"/>
-        <w:rPr>
-          <w:lang w:val="es-CO"/>
-        </w:rPr>
-      </w:pPr>
-      <w:r>
-        <w:rPr>
-          <w:lang w:val="es-CO"/>
-        </w:rPr>
-        <w:t>Meta</w:t>
-      </w:r>
-      <w:r>
-        <w:rPr>
-          <w:lang w:val="es-CO"/>
-        </w:rPr>
-        <w:t>: Permitir al usuario</w:t>
-      </w:r>
-    </w:p>
-    <w:p>
-      <w:pPr>
-        <w:pStyle w:val="Prrafodelista"/>
-        <w:numPr>
-          <w:ilvl w:val="1"/>
-          <w:numId w:val="1"/>
-        </w:numPr>
-        <w:jc w:val="both"/>
-        <w:rPr>
-          <w:lang w:val="es-CO"/>
-        </w:rPr>
-      </w:pPr>
-      <w:r>
-        <w:rPr>
-          <w:lang w:val="es-CO"/>
-        </w:rPr>
-        <w:t xml:space="preserve">Listar sus </w:t>
-      </w:r>
-      <w:r>
-        <w:rPr>
-          <w:lang w:val="es-CO"/>
-        </w:rPr>
-        <w:t>metas</w:t>
-      </w:r>
-      <w:r>
-        <w:rPr>
-          <w:lang w:val="es-CO"/>
-        </w:rPr>
-        <w:t xml:space="preserve"> y observar el estado actua</w:t>
-      </w:r>
-      <w:r>
-        <w:rPr>
-          <w:lang w:val="es-CO"/>
-        </w:rPr>
-        <w:t>l de las misma</w:t>
-      </w:r>
-      <w:r>
-        <w:rPr>
-          <w:lang w:val="es-CO"/>
-        </w:rPr>
-        <w:t>s, en orden de fecha final de manera descendente, con los siguientes datos:</w:t>
-      </w:r>
-    </w:p>
-    <w:p>
-      <w:pPr>
-        <w:pStyle w:val="Prrafodelista"/>
-        <w:numPr>
-          <w:ilvl w:val="2"/>
-          <w:numId w:val="1"/>
-        </w:numPr>
-        <w:jc w:val="both"/>
-        <w:rPr>
-          <w:lang w:val="es-CO"/>
-        </w:rPr>
-      </w:pPr>
-      <w:r>
-        <w:rPr>
-          <w:lang w:val="es-CO"/>
-        </w:rPr>
-        <w:t>Nombre del presupuesto</w:t>
-      </w:r>
-    </w:p>
-    <w:p>
-      <w:pPr>
-        <w:pStyle w:val="Prrafodelista"/>
-        <w:numPr>
-          <w:ilvl w:val="2"/>
-          <w:numId w:val="1"/>
-        </w:numPr>
-        <w:jc w:val="both"/>
-        <w:rPr>
-          <w:lang w:val="es-CO"/>
-        </w:rPr>
-      </w:pPr>
-      <w:r>
-        <w:rPr>
-          <w:lang w:val="es-CO"/>
-        </w:rPr>
-        <w:t>Tipo (Meta de ahorro, Meta de gasto)</w:t>
-      </w:r>
-    </w:p>
-    <w:p>
-      <w:pPr>
-        <w:pStyle w:val="Prrafodelista"/>
-        <w:numPr>
-          <w:ilvl w:val="2"/>
-          <w:numId w:val="1"/>
-        </w:numPr>
-        <w:jc w:val="both"/>
-        <w:rPr>
-          <w:lang w:val="es-CO"/>
-        </w:rPr>
-      </w:pPr>
-      <w:r>
-        <w:rPr>
-          <w:lang w:val="es-CO"/>
-        </w:rPr>
-        <w:t>Valor de la meta</w:t>
-      </w:r>
-    </w:p>
-    <w:p>
-      <w:pPr>
-        <w:pStyle w:val="Prrafodelista"/>
-        <w:numPr>
-          <w:ilvl w:val="2"/>
-          <w:numId w:val="1"/>
-        </w:numPr>
-        <w:jc w:val="both"/>
-        <w:rPr>
-          <w:lang w:val="es-CO"/>
-        </w:rPr>
-      </w:pPr>
-      <w:r>
-        <w:rPr>
-          <w:lang w:val="es-CO"/>
-        </w:rPr>
-        <w:t>Valor del balance</w:t>
-      </w:r>
-    </w:p>
-    <w:p>
-      <w:pPr>
-        <w:pStyle w:val="Prrafodelista"/>
-        <w:numPr>
-          <w:ilvl w:val="2"/>
-          <w:numId w:val="1"/>
-        </w:numPr>
-        <w:jc w:val="both"/>
-        <w:rPr>
-          <w:lang w:val="es-CO"/>
-        </w:rPr>
-      </w:pPr>
-      <w:r>
-        <w:rPr>
-          <w:lang w:val="es-CO"/>
-        </w:rPr>
-        <w:t xml:space="preserve">Porcentaje de </w:t>
-      </w:r>
-      <w:r>
-        <w:rPr>
-          <w:lang w:val="es-CO"/>
-        </w:rPr>
-        <w:t>tiempo transcurrido</w:t>
-      </w:r>
-    </w:p>
-    <w:p>
-      <w:pPr>
-        <w:pStyle w:val="Prrafodelista"/>
-        <w:numPr>
-          <w:ilvl w:val="2"/>
-          <w:numId w:val="1"/>
-        </w:numPr>
-        <w:jc w:val="both"/>
-        <w:rPr>
-          <w:lang w:val="es-CO"/>
-        </w:rPr>
-      </w:pPr>
-      <w:r>
-        <w:rPr>
-          <w:lang w:val="es-CO"/>
-        </w:rPr>
-        <w:t xml:space="preserve">Valor meta vs balance con porcentaje, dependiendo de si se </w:t>
-      </w:r>
-      <w:proofErr w:type="spellStart"/>
-      <w:r>
-        <w:rPr>
-          <w:lang w:val="es-CO"/>
-        </w:rPr>
-        <w:t>esta</w:t>
-      </w:r>
-      <w:proofErr w:type="spellEnd"/>
-      <w:r>
-        <w:rPr>
-          <w:lang w:val="es-CO"/>
-        </w:rPr>
-        <w:t xml:space="preserve"> cumpliendo la meta o no se coloreara el porcentaje de manera distinta.</w:t>
-      </w:r>
-    </w:p>
-    <w:p>
-      <w:pPr>
-        <w:pStyle w:val="Prrafodelista"/>
-        <w:numPr>
-          <w:ilvl w:val="2"/>
-          <w:numId w:val="1"/>
-        </w:numPr>
-        <w:jc w:val="both"/>
-        <w:rPr>
-          <w:lang w:val="es-CO"/>
-        </w:rPr>
-      </w:pPr>
-      <w:r>
-        <w:rPr>
-          <w:lang w:val="es-CO"/>
-        </w:rPr>
-        <w:t>Exitoso, Fallido, Cumpliendo o no cumpliendo, dependiendo del tiempo de la meta.</w:t>
-      </w:r>
-    </w:p>
-    <w:p>
-      <w:pPr>
-        <w:pStyle w:val="Prrafodelista"/>
-        <w:numPr>
-          <w:ilvl w:val="1"/>
-          <w:numId w:val="1"/>
-        </w:numPr>
-        <w:jc w:val="both"/>
-        <w:rPr>
-          <w:lang w:val="es-CO"/>
-        </w:rPr>
-      </w:pPr>
-      <w:r>
-        <w:rPr>
-          <w:lang w:val="es-CO"/>
-        </w:rPr>
-        <w:t>Editar sus metas (Nombre, Tipo, Valor)</w:t>
-      </w:r>
-    </w:p>
-    <w:p>
-      <w:pPr>
-        <w:pStyle w:val="Prrafodelista"/>
-        <w:numPr>
-          <w:ilvl w:val="1"/>
-          <w:numId w:val="1"/>
-        </w:numPr>
-        <w:jc w:val="both"/>
-        <w:rPr>
-          <w:lang w:val="es-CO"/>
-        </w:rPr>
-      </w:pPr>
-      <w:r>
-        <w:rPr>
-          <w:lang w:val="es-CO"/>
-        </w:rPr>
-        <w:t>Eliminar sus metas</w:t>
-      </w:r>
-    </w:p>
-    <w:p>
-      <w:pPr>
-        <w:pStyle w:val="Prrafodelista"/>
-        <w:numPr>
-          <w:ilvl w:val="1"/>
-          <w:numId w:val="1"/>
-        </w:numPr>
-        <w:jc w:val="both"/>
-        <w:rPr>
-          <w:lang w:val="es-CO"/>
-        </w:rPr>
-      </w:pPr>
-      <w:r>
-        <w:rPr>
+          <w:numId w:val="1"/>
+        </w:numPr>
+        <w:jc w:val="both"/>
+        <w:rPr>
+          <w:highlight w:val="green"/>
+          <w:lang w:val="es-CO"/>
+        </w:rPr>
+      </w:pPr>
+      <w:r>
+        <w:rPr>
+          <w:highlight w:val="green"/>
           <w:lang w:val="es-CO"/>
         </w:rPr>
         <w:t>Crear metas</w:t>

</xml_diff>